<commit_message>
Update Club Manegement Report.docx
</commit_message>
<xml_diff>
--- a/Club Manegement Report.docx
+++ b/Club Manegement Report.docx
@@ -2094,83 +2094,6 @@
     </w:p>
     <w:p>
       <w:pPr>
-        <w:rPr>
-          <w:lang w:val="en-US"/>
-        </w:rPr>
-      </w:pPr>
-    </w:p>
-    <w:p>
-      <w:pPr>
-        <w:rPr>
-          <w:lang w:val="en-US"/>
-        </w:rPr>
-      </w:pPr>
-    </w:p>
-    <w:p>
-      <w:pPr>
-        <w:rPr>
-          <w:lang w:val="en-US"/>
-        </w:rPr>
-      </w:pPr>
-    </w:p>
-    <w:p>
-      <w:pPr>
-        <w:rPr>
-          <w:lang w:val="en-US"/>
-        </w:rPr>
-      </w:pPr>
-    </w:p>
-    <w:p>
-      <w:pPr>
-        <w:rPr>
-          <w:lang w:val="en-US"/>
-        </w:rPr>
-      </w:pPr>
-    </w:p>
-    <w:p>
-      <w:pPr>
-        <w:rPr>
-          <w:lang w:val="en-US"/>
-        </w:rPr>
-      </w:pPr>
-    </w:p>
-    <w:p>
-      <w:pPr>
-        <w:rPr>
-          <w:lang w:val="en-US"/>
-        </w:rPr>
-      </w:pPr>
-    </w:p>
-    <w:p>
-      <w:pPr>
-        <w:rPr>
-          <w:lang w:val="en-US"/>
-        </w:rPr>
-      </w:pPr>
-    </w:p>
-    <w:p>
-      <w:pPr>
-        <w:rPr>
-          <w:lang w:val="en-US"/>
-        </w:rPr>
-      </w:pPr>
-    </w:p>
-    <w:p>
-      <w:pPr>
-        <w:rPr>
-          <w:lang w:val="en-US"/>
-        </w:rPr>
-      </w:pPr>
-    </w:p>
-    <w:p>
-      <w:pPr>
-        <w:rPr>
-          <w:lang w:val="en-US"/>
-        </w:rPr>
-      </w:pPr>
-    </w:p>
-    <w:p>
-      <w:pPr>
         <w:pStyle w:val="Heading1"/>
         <w:numPr>
           <w:ilvl w:val="0"/>
@@ -2373,52 +2296,58 @@
         <w:rPr>
           <w:lang w:val="en-US"/>
         </w:rPr>
+        <w:t>The inclusion of FIFA 2020 datasets in our application adds another layer of sophistication. Leveraging the official FIFA datasets allows for a standardized and comprehensive understanding of player attributes, creating a robust foundation for our machine learning models. This integration positions our application at the forefront of utilizing authoritative data sources in football management.</w:t>
+      </w:r>
+    </w:p>
+    <w:p>
+      <w:pPr>
+        <w:rPr>
+          <w:lang w:val="en-US"/>
+        </w:rPr>
+      </w:pPr>
+    </w:p>
+    <w:p>
+      <w:pPr>
+        <w:rPr>
+          <w:b/>
+          <w:bCs/>
+          <w:lang w:val="en-US"/>
+        </w:rPr>
+      </w:pPr>
+      <w:r>
+        <w:rPr>
+          <w:b/>
+          <w:bCs/>
+          <w:lang w:val="en-US"/>
+        </w:rPr>
+        <w:t>Competitive Landscape:</w:t>
+      </w:r>
+    </w:p>
+    <w:p>
+      <w:pPr>
+        <w:rPr>
+          <w:lang w:val="en-US"/>
+        </w:rPr>
+      </w:pPr>
+    </w:p>
+    <w:p>
+      <w:pPr>
+        <w:rPr>
+          <w:lang w:val="en-US"/>
+        </w:rPr>
+      </w:pPr>
+      <w:r>
+        <w:rPr>
+          <w:lang w:val="en-US"/>
+        </w:rPr>
+        <w:t xml:space="preserve">While several football management applications exist in the market, few have embraced the power of machine learning to the extent our </w:t>
+      </w:r>
+      <w:r>
+        <w:rPr>
+          <w:lang w:val="en-US"/>
+        </w:rPr>
         <w:lastRenderedPageBreak/>
-        <w:t>The inclusion of FIFA 2020 datasets in our application adds another layer of sophistication. Leveraging the official FIFA datasets allows for a standardized and comprehensive understanding of player attributes, creating a robust foundation for our machine learning models. This integration positions our application at the forefront of utilizing authoritative data sources in football management.</w:t>
-      </w:r>
-    </w:p>
-    <w:p>
-      <w:pPr>
-        <w:rPr>
-          <w:lang w:val="en-US"/>
-        </w:rPr>
-      </w:pPr>
-    </w:p>
-    <w:p>
-      <w:pPr>
-        <w:rPr>
-          <w:b/>
-          <w:bCs/>
-          <w:lang w:val="en-US"/>
-        </w:rPr>
-      </w:pPr>
-      <w:r>
-        <w:rPr>
-          <w:b/>
-          <w:bCs/>
-          <w:lang w:val="en-US"/>
-        </w:rPr>
-        <w:t>Competitive Landscape:</w:t>
-      </w:r>
-    </w:p>
-    <w:p>
-      <w:pPr>
-        <w:rPr>
-          <w:lang w:val="en-US"/>
-        </w:rPr>
-      </w:pPr>
-    </w:p>
-    <w:p>
-      <w:pPr>
-        <w:rPr>
-          <w:lang w:val="en-US"/>
-        </w:rPr>
-      </w:pPr>
-      <w:r>
-        <w:rPr>
-          <w:lang w:val="en-US"/>
-        </w:rPr>
-        <w:t>While several football management applications exist in the market, few have embraced the power of machine learning to the extent our application has. The competitive landscape currently emphasizes user interface design, ease of use, and basic analytics. Our application seeks to stand out by not only meeting these expectations but by also pushing the boundaries of what is possible through advanced data science.</w:t>
+        <w:t>application has. The competitive landscape currently emphasizes user interface design, ease of use, and basic analytics. Our application seeks to stand out by not only meeting these expectations but by also pushing the boundaries of what is possible through advanced data science.</w:t>
       </w:r>
     </w:p>
     <w:p>
@@ -2484,27 +2413,6 @@
         </w:rPr>
         <w:t>As we navigate the state of the art in football management, it is evident that our web application occupies a unique position, blending the best practices of traditional systems with the transformative potential of data science and machine learning.</w:t>
       </w:r>
-    </w:p>
-    <w:p>
-      <w:pPr>
-        <w:rPr>
-          <w:lang w:val="en-US"/>
-        </w:rPr>
-      </w:pPr>
-    </w:p>
-    <w:p>
-      <w:pPr>
-        <w:rPr>
-          <w:lang w:val="en-US"/>
-        </w:rPr>
-      </w:pPr>
-    </w:p>
-    <w:p>
-      <w:pPr>
-        <w:rPr>
-          <w:lang w:val="en-US"/>
-        </w:rPr>
-      </w:pPr>
     </w:p>
     <w:p>
       <w:pPr>
@@ -2587,6 +2495,20 @@
     <w:p>
       <w:pPr>
         <w:rPr>
+          <w:lang w:val="en-US"/>
+        </w:rPr>
+      </w:pPr>
+    </w:p>
+    <w:p>
+      <w:pPr>
+        <w:rPr>
+          <w:lang w:val="en-US"/>
+        </w:rPr>
+      </w:pPr>
+    </w:p>
+    <w:p>
+      <w:pPr>
+        <w:rPr>
           <w:b/>
           <w:bCs/>
           <w:lang w:val="en-US"/>
@@ -2706,14 +2628,7 @@
         <w:rPr>
           <w:lang w:val="en-US"/>
         </w:rPr>
-        <w:t xml:space="preserve">A significant aim of the application is to facilitate strategic transfers for football clubs. By providing in-depth player analysis and predictive insights, managers can identify players who align with their team's playstyle and long-term </w:t>
-      </w:r>
-      <w:r>
-        <w:rPr>
-          <w:lang w:val="en-US"/>
-        </w:rPr>
-        <w:lastRenderedPageBreak/>
-        <w:t xml:space="preserve">objectives. These objective positions the application as </w:t>
+        <w:t xml:space="preserve">A significant aim of the application is to facilitate strategic transfers for football clubs. By providing in-depth player analysis and predictive insights, managers can identify players who align with their team's playstyle and long-term objectives. These objective positions the application as </w:t>
       </w:r>
       <w:proofErr w:type="gramStart"/>
       <w:r>
@@ -2927,13 +2842,7 @@
         <w:rPr>
           <w:lang w:val="en-US"/>
         </w:rPr>
-        <w:t xml:space="preserve">An overarching objective is to keep the application at the forefront of technology in football management. Regular updates, </w:t>
-      </w:r>
-      <w:r>
-        <w:rPr>
-          <w:lang w:val="en-US"/>
-        </w:rPr>
-        <w:t>incorporating the latest advancements in data science and machine learning, are crucial to maintaining the application's relevance and effectiveness in an ever-evolving landscape.</w:t>
+        <w:t>An overarching objective is to keep the application at the forefront of technology in football management. Regular updates, incorporating the latest advancements in data science and machine learning, are crucial to maintaining the application's relevance and effectiveness in an ever-evolving landscape.</w:t>
       </w:r>
     </w:p>
     <w:p>
@@ -2955,6 +2864,13 @@
         </w:rPr>
         <w:t>As we embark on fulfilling these objectives, our web application aspires to redefine the standards of football club management, ushering in a new era of data-driven decision-making and strategic innovation.</w:t>
       </w:r>
+    </w:p>
+    <w:p>
+      <w:pPr>
+        <w:rPr>
+          <w:lang w:val="en-US"/>
+        </w:rPr>
+      </w:pPr>
     </w:p>
     <w:p>
       <w:pPr>
@@ -3112,58 +3028,58 @@
         <w:rPr>
           <w:lang w:val="en-US"/>
         </w:rPr>
-        <w:t xml:space="preserve">Feature engineering is a critical aspect of our methodology, involving the creation of new variables to enhance the predictive power of our machine learning models. This includes extracting relevant information from existing features, creating interaction terms, and </w:t>
+        <w:t>Feature engineering is a critical aspect of our methodology, involving the creation of new variables to enhance the predictive power of our machine learning models. This includes extracting relevant information from existing features, creating interaction terms, and incorporating domain-specific knowledge to refine the dataset for optimal model performance.</w:t>
+      </w:r>
+    </w:p>
+    <w:p>
+      <w:pPr>
+        <w:rPr>
+          <w:lang w:val="en-US"/>
+        </w:rPr>
+      </w:pPr>
+    </w:p>
+    <w:p>
+      <w:pPr>
+        <w:rPr>
+          <w:b/>
+          <w:bCs/>
+          <w:lang w:val="en-US"/>
+        </w:rPr>
+      </w:pPr>
+      <w:r>
+        <w:rPr>
+          <w:b/>
+          <w:bCs/>
+          <w:lang w:val="en-US"/>
+        </w:rPr>
+        <w:t>4. Machine Learning Model Selection:</w:t>
+      </w:r>
+    </w:p>
+    <w:p>
+      <w:pPr>
+        <w:rPr>
+          <w:lang w:val="en-US"/>
+        </w:rPr>
+      </w:pPr>
+    </w:p>
+    <w:p>
+      <w:pPr>
+        <w:rPr>
+          <w:lang w:val="en-US"/>
+        </w:rPr>
+      </w:pPr>
+      <w:r>
+        <w:rPr>
+          <w:lang w:val="en-US"/>
+        </w:rPr>
+        <w:t xml:space="preserve">Our approach leverages a variety of machine learning models, each tailored to address specific aspects of football management. Regression models are employed for predicting player values, classification models for position recommendations, and ensemble models for </w:t>
       </w:r>
       <w:r>
         <w:rPr>
           <w:lang w:val="en-US"/>
         </w:rPr>
         <w:lastRenderedPageBreak/>
-        <w:t>incorporating domain-specific knowledge to refine the dataset for optimal model performance.</w:t>
-      </w:r>
-    </w:p>
-    <w:p>
-      <w:pPr>
-        <w:rPr>
-          <w:lang w:val="en-US"/>
-        </w:rPr>
-      </w:pPr>
-    </w:p>
-    <w:p>
-      <w:pPr>
-        <w:rPr>
-          <w:b/>
-          <w:bCs/>
-          <w:lang w:val="en-US"/>
-        </w:rPr>
-      </w:pPr>
-      <w:r>
-        <w:rPr>
-          <w:b/>
-          <w:bCs/>
-          <w:lang w:val="en-US"/>
-        </w:rPr>
-        <w:t>4. Machine Learning Model Selection:</w:t>
-      </w:r>
-    </w:p>
-    <w:p>
-      <w:pPr>
-        <w:rPr>
-          <w:lang w:val="en-US"/>
-        </w:rPr>
-      </w:pPr>
-    </w:p>
-    <w:p>
-      <w:pPr>
-        <w:rPr>
-          <w:lang w:val="en-US"/>
-        </w:rPr>
-      </w:pPr>
-      <w:r>
-        <w:rPr>
-          <w:lang w:val="en-US"/>
-        </w:rPr>
-        <w:t>Our approach leverages a variety of machine learning models, each tailored to address specific aspects of football management. Regression models are employed for predicting player values, classification models for position recommendations, and ensemble models for lineup selection. Model selection is driven by a commitment to accuracy, interpretability, and scalability.</w:t>
+        <w:t>lineup selection. Model selection is driven by a commitment to accuracy, interpretability, and scalability.</w:t>
       </w:r>
     </w:p>
     <w:p>
@@ -3295,13 +3211,7 @@
         <w:rPr>
           <w:lang w:val="en-US"/>
         </w:rPr>
-        <w:t xml:space="preserve">The user interface is crafted with a user-centric approach, prioritizing ease of use and accessibility. The design allows managers to intuitively navigate through player profiles, view </w:t>
-      </w:r>
-      <w:r>
-        <w:rPr>
-          <w:lang w:val="en-US"/>
-        </w:rPr>
-        <w:t>machine learning predictions, and utilize the application's features without requiring extensive technical expertise.</w:t>
+        <w:t>The user interface is crafted with a user-centric approach, prioritizing ease of use and accessibility. The design allows managers to intuitively navigate through player profiles, view machine learning predictions, and utilize the application's features without requiring extensive technical expertise.</w:t>
       </w:r>
     </w:p>
     <w:p>
@@ -3345,7 +3255,13 @@
         <w:rPr>
           <w:lang w:val="en-US"/>
         </w:rPr>
-        <w:t>Our methodology embraces a commitment to continuous improvement. Regular updates, driven by the latest advancements in machine learning and football analytics, ensure that the application remains at the forefront of technology. User feedback and emerging trends in football management guide the iterative development process.</w:t>
+        <w:t xml:space="preserve">Our methodology embraces a commitment to continuous improvement. Regular updates, driven by the latest advancements in machine learning and football analytics, ensure that the application remains at the forefront of technology. User feedback and emerging trends </w:t>
+      </w:r>
+      <w:r>
+        <w:rPr>
+          <w:lang w:val="en-US"/>
+        </w:rPr>
+        <w:t>in football management guide the iterative development process.</w:t>
       </w:r>
     </w:p>
     <w:p>
@@ -3691,13 +3607,7 @@
         <w:rPr>
           <w:lang w:val="en-US"/>
         </w:rPr>
-        <w:t xml:space="preserve"> </w:t>
-      </w:r>
-      <w:r>
-        <w:rPr>
-          <w:lang w:val="en-US"/>
-        </w:rPr>
-        <w:t>Scikit-learn and other specialized machine learning libraries.</w:t>
+        <w:t xml:space="preserve"> Scikit-learn and other specialized machine learning libraries.</w:t>
       </w:r>
     </w:p>
     <w:p>
@@ -3741,7 +3651,13 @@
         <w:rPr>
           <w:lang w:val="en-US"/>
         </w:rPr>
-        <w:t>The integration of official FIFA 2020 datasets is a pivotal component of our application's data infrastructure. These datasets provide authoritative and standardized information about player attributes, contributing to the accuracy and reliability of our machine learning models. Regular updates ensure that the application reflects the latest developments in player statistics.</w:t>
+        <w:t xml:space="preserve">The integration of official FIFA 2020 datasets is a pivotal component of our application's data infrastructure. These datasets provide authoritative and standardized information about player attributes, contributing to the accuracy and reliability of our machine learning models. Regular updates ensure that the </w:t>
+      </w:r>
+      <w:r>
+        <w:rPr>
+          <w:lang w:val="en-US"/>
+        </w:rPr>
+        <w:t>application reflects the latest developments in player statistics.</w:t>
       </w:r>
     </w:p>
     <w:p>
@@ -3887,14 +3803,7 @@
         <w:rPr>
           <w:lang w:val="en-US"/>
         </w:rPr>
-        <w:t xml:space="preserve">Continuous integration and deployment (CI/CD) pipelines are established using tools like Jenkins and Travis CI. These pipelines automate the testing, integration, and deployment processes, allowing for rapid development cycles and </w:t>
-      </w:r>
-      <w:r>
-        <w:rPr>
-          <w:lang w:val="en-US"/>
-        </w:rPr>
-        <w:lastRenderedPageBreak/>
-        <w:t>ensuring the application's stability and reliability in various environments.</w:t>
+        <w:t>Continuous integration and deployment (CI/CD) pipelines are established using tools like Jenkins and Travis CI. These pipelines automate the testing, integration, and deployment processes, allowing for rapid development cycles and ensuring the application's stability and reliability in various environments.</w:t>
       </w:r>
     </w:p>
     <w:p>
@@ -3916,6 +3825,20 @@
         </w:rPr>
         <w:t>By strategically selecting and integrating these tools, our web application is not only equipped with cutting-edge technology but also ensures seamless and efficient development, deployment, and user experience.</w:t>
       </w:r>
+    </w:p>
+    <w:p>
+      <w:pPr>
+        <w:rPr>
+          <w:lang w:val="en-US"/>
+        </w:rPr>
+      </w:pPr>
+    </w:p>
+    <w:p>
+      <w:pPr>
+        <w:rPr>
+          <w:lang w:val="en-US"/>
+        </w:rPr>
+      </w:pPr>
     </w:p>
     <w:p>
       <w:pPr>
@@ -3933,6 +3856,7 @@
         <w:rPr>
           <w:lang w:val="en-US"/>
         </w:rPr>
+        <w:lastRenderedPageBreak/>
         <w:t>Planning</w:t>
       </w:r>
       <w:bookmarkEnd w:id="6"/>
@@ -4117,7 +4041,13 @@
         <w:rPr>
           <w:lang w:val="en-US"/>
         </w:rPr>
-        <w:t>Our development process adheres to an agile methodology, fostering flexibility and responsiveness to evolving requirements. Through iterative cycles, the team continuously refines features, incorporates feedback, and adapts to changing industry trends. This agile approach ensures that the application remains dynamic and aligned with the needs of football managers.</w:t>
+        <w:t xml:space="preserve">Our development process adheres to an agile methodology, fostering flexibility and responsiveness to evolving requirements. Through iterative cycles, the team continuously refines features, incorporates feedback, and adapts to changing industry trends. This agile </w:t>
+      </w:r>
+      <w:r>
+        <w:rPr>
+          <w:lang w:val="en-US"/>
+        </w:rPr>
+        <w:t>approach ensures that the application remains dynamic and aligned with the needs of football managers.</w:t>
       </w:r>
     </w:p>
     <w:p>
@@ -4257,37 +4187,59 @@
         <w:rPr>
           <w:lang w:val="en-US"/>
         </w:rPr>
-        <w:t xml:space="preserve">The planning phase includes considerations for the scalability of the application and future enhancements. The architecture and design of the application are crafted with scalability in mind, allowing for seamless integration of additional features and accommodating a </w:t>
-      </w:r>
-      <w:r>
-        <w:rPr>
+        <w:t>The planning phase includes considerations for the scalability of the application and future enhancements. The architecture and design of the application are crafted with scalability in mind, allowing for seamless integration of additional features and accommodating a growing user base. This forward-looking approach ensures the longevity and relevance of the application.</w:t>
+      </w:r>
+    </w:p>
+    <w:p>
+      <w:pPr>
+        <w:rPr>
+          <w:lang w:val="en-US"/>
+        </w:rPr>
+      </w:pPr>
+    </w:p>
+    <w:p>
+      <w:pPr>
+        <w:rPr>
+          <w:lang w:val="en-US"/>
+        </w:rPr>
+      </w:pPr>
+    </w:p>
+    <w:p>
+      <w:pPr>
+        <w:rPr>
+          <w:lang w:val="en-US"/>
+        </w:rPr>
+      </w:pPr>
+    </w:p>
+    <w:p>
+      <w:pPr>
+        <w:rPr>
+          <w:lang w:val="en-US"/>
+        </w:rPr>
+      </w:pPr>
+    </w:p>
+    <w:p>
+      <w:pPr>
+        <w:rPr>
+          <w:lang w:val="en-US"/>
+        </w:rPr>
+      </w:pPr>
+    </w:p>
+    <w:p>
+      <w:pPr>
+        <w:rPr>
+          <w:b/>
+          <w:bCs/>
+          <w:lang w:val="en-US"/>
+        </w:rPr>
+      </w:pPr>
+      <w:r>
+        <w:rPr>
+          <w:b/>
+          <w:bCs/>
           <w:lang w:val="en-US"/>
         </w:rPr>
         <w:lastRenderedPageBreak/>
-        <w:t>growing user base. This forward-looking approach ensures the longevity and relevance of the application.</w:t>
-      </w:r>
-    </w:p>
-    <w:p>
-      <w:pPr>
-        <w:rPr>
-          <w:lang w:val="en-US"/>
-        </w:rPr>
-      </w:pPr>
-    </w:p>
-    <w:p>
-      <w:pPr>
-        <w:rPr>
-          <w:b/>
-          <w:bCs/>
-          <w:lang w:val="en-US"/>
-        </w:rPr>
-      </w:pPr>
-      <w:r>
-        <w:rPr>
-          <w:b/>
-          <w:bCs/>
-          <w:lang w:val="en-US"/>
-        </w:rPr>
         <w:t>8</w:t>
       </w:r>
       <w:r>
@@ -4517,31 +4469,7 @@
           <w:bCs/>
           <w:lang w:val="en-US"/>
         </w:rPr>
-        <w:t>L</w:t>
-      </w:r>
-      <w:r>
-        <w:rPr>
-          <w:b/>
-          <w:bCs/>
-          <w:lang w:val="en-US"/>
-        </w:rPr>
-        <w:t xml:space="preserve">anding </w:t>
-      </w:r>
-      <w:r>
-        <w:rPr>
-          <w:b/>
-          <w:bCs/>
-          <w:lang w:val="en-US"/>
-        </w:rPr>
-        <w:t>P</w:t>
-      </w:r>
-      <w:r>
-        <w:rPr>
-          <w:b/>
-          <w:bCs/>
-          <w:lang w:val="en-US"/>
-        </w:rPr>
-        <w:t>age</w:t>
+        <w:t>Landing Page</w:t>
       </w:r>
     </w:p>
     <w:p>
@@ -4610,6 +4538,20 @@
         </w:rPr>
         <w:t>The landing page serves as the gateway to a transformative experience in football management. Here, users are greeted with a seamless blend of intuitive design and functionality. Navigating through the site is effortlessly facilitated, presenting a concise overview of our application's capabilities.</w:t>
       </w:r>
+    </w:p>
+    <w:p>
+      <w:pPr>
+        <w:rPr>
+          <w:lang w:val="en-US"/>
+        </w:rPr>
+      </w:pPr>
+    </w:p>
+    <w:p>
+      <w:pPr>
+        <w:rPr>
+          <w:lang w:val="en-US"/>
+        </w:rPr>
+      </w:pPr>
     </w:p>
     <w:p>
       <w:pPr>
@@ -5650,11 +5592,15 @@
           <w:numId w:val="8"/>
         </w:numPr>
         <w:rPr>
-          <w:lang w:val="en-US"/>
-        </w:rPr>
-      </w:pPr>
-      <w:r>
-        <w:rPr>
+          <w:b/>
+          <w:bCs/>
+          <w:lang w:val="en-US"/>
+        </w:rPr>
+      </w:pPr>
+      <w:r>
+        <w:rPr>
+          <w:b/>
+          <w:bCs/>
           <w:lang w:val="en-US"/>
         </w:rPr>
         <w:t>Player Detail Page (Dashboard)</w:t>
@@ -5696,23 +5642,7 @@
           <w:bCs/>
           <w:lang w:val="en-US"/>
         </w:rPr>
-        <w:t xml:space="preserve">Pace, </w:t>
-      </w:r>
-      <w:r>
-        <w:rPr>
-          <w:b/>
-          <w:bCs/>
-          <w:lang w:val="en-US"/>
-        </w:rPr>
-        <w:t>Mentality</w:t>
-      </w:r>
-      <w:r>
-        <w:rPr>
-          <w:b/>
-          <w:bCs/>
-          <w:lang w:val="en-US"/>
-        </w:rPr>
-        <w:t>, Jumping, Shooting, Passing, Defending:</w:t>
+        <w:t>Pace, Mentality, Jumping, Shooting, Passing, Defending:</w:t>
       </w:r>
     </w:p>
     <w:p>
@@ -6319,11 +6249,2558 @@
         </w:rPr>
       </w:pPr>
     </w:p>
+    <w:p>
+      <w:pPr>
+        <w:rPr>
+          <w:lang w:val="en-US"/>
+        </w:rPr>
+      </w:pPr>
+    </w:p>
+    <w:p>
+      <w:pPr>
+        <w:rPr>
+          <w:lang w:val="en-US"/>
+        </w:rPr>
+      </w:pPr>
+    </w:p>
+    <w:p>
+      <w:pPr>
+        <w:rPr>
+          <w:lang w:val="en-US"/>
+        </w:rPr>
+      </w:pPr>
+    </w:p>
+    <w:p>
+      <w:pPr>
+        <w:rPr>
+          <w:lang w:val="en-US"/>
+        </w:rPr>
+      </w:pPr>
+    </w:p>
+    <w:p>
+      <w:pPr>
+        <w:rPr>
+          <w:lang w:val="en-US"/>
+        </w:rPr>
+        <w:sectPr>
+          <w:type w:val="continuous"/>
+          <w:pgSz w:w="11906" w:h="16838"/>
+          <w:pgMar w:top="1417" w:right="1417" w:bottom="1417" w:left="1417" w:header="708" w:footer="708" w:gutter="0"/>
+          <w:cols w:space="709"/>
+          <w:docGrid w:linePitch="360"/>
+        </w:sectPr>
+      </w:pPr>
+    </w:p>
+    <w:p>
+      <w:pPr>
+        <w:pStyle w:val="Heading1"/>
+        <w:numPr>
+          <w:ilvl w:val="0"/>
+          <w:numId w:val="5"/>
+        </w:numPr>
+        <w:rPr>
+          <w:lang w:val="en-US"/>
+        </w:rPr>
+      </w:pPr>
+      <w:r>
+        <w:rPr>
+          <w:lang w:val="en-US"/>
+        </w:rPr>
+        <w:lastRenderedPageBreak/>
+        <w:t>Functional Requirements</w:t>
+      </w:r>
+    </w:p>
+    <w:p>
+      <w:pPr>
+        <w:rPr>
+          <w:lang w:val="en-US"/>
+        </w:rPr>
+      </w:pPr>
+    </w:p>
+    <w:p>
+      <w:pPr>
+        <w:rPr>
+          <w:lang w:val="en-US"/>
+        </w:rPr>
+      </w:pPr>
+      <w:r>
+        <w:rPr>
+          <w:lang w:val="en-US"/>
+        </w:rPr>
+        <w:t>In crafting a revolutionary football management application, a meticulous set of functional requirements has been established to ensure that the platform meets the diverse needs of football club managers. The functional requirements outlined below lay the foundation for a feature-rich and user-centric experience:</w:t>
+      </w:r>
+    </w:p>
+    <w:p>
+      <w:pPr>
+        <w:rPr>
+          <w:b/>
+          <w:bCs/>
+          <w:lang w:val="en-US"/>
+        </w:rPr>
+      </w:pPr>
+      <w:r>
+        <w:rPr>
+          <w:b/>
+          <w:bCs/>
+          <w:lang w:val="en-US"/>
+        </w:rPr>
+        <w:t>User Authentication and Account Management:</w:t>
+      </w:r>
+    </w:p>
+    <w:p>
+      <w:pPr>
+        <w:rPr>
+          <w:lang w:val="en-US"/>
+        </w:rPr>
+      </w:pPr>
+    </w:p>
+    <w:p>
+      <w:pPr>
+        <w:rPr>
+          <w:lang w:val="en-US"/>
+        </w:rPr>
+      </w:pPr>
+      <w:r>
+        <w:rPr>
+          <w:lang w:val="en-US"/>
+        </w:rPr>
+        <w:t>Objective: Enable secure user authentication and account management.</w:t>
+      </w:r>
+    </w:p>
+    <w:p>
+      <w:pPr>
+        <w:rPr>
+          <w:lang w:val="en-US"/>
+        </w:rPr>
+      </w:pPr>
+      <w:r>
+        <w:rPr>
+          <w:lang w:val="en-US"/>
+        </w:rPr>
+        <w:t>Details: Users should be able to create accounts with role-specific access (Coach, Player, Medicine) and log in securely to access personalized features.</w:t>
+      </w:r>
+    </w:p>
+    <w:p>
+      <w:pPr>
+        <w:rPr>
+          <w:b/>
+          <w:bCs/>
+          <w:lang w:val="en-US"/>
+        </w:rPr>
+      </w:pPr>
+      <w:r>
+        <w:rPr>
+          <w:b/>
+          <w:bCs/>
+          <w:lang w:val="en-US"/>
+        </w:rPr>
+        <w:t>Dashboard and Navigation:</w:t>
+      </w:r>
+    </w:p>
+    <w:p>
+      <w:pPr>
+        <w:rPr>
+          <w:lang w:val="en-US"/>
+        </w:rPr>
+      </w:pPr>
+    </w:p>
+    <w:p>
+      <w:pPr>
+        <w:rPr>
+          <w:lang w:val="en-US"/>
+        </w:rPr>
+      </w:pPr>
+      <w:r>
+        <w:rPr>
+          <w:lang w:val="en-US"/>
+        </w:rPr>
+        <w:t>Objective: Provide an intuitive dashboard for seamless navigation.</w:t>
+      </w:r>
+    </w:p>
+    <w:p>
+      <w:pPr>
+        <w:rPr>
+          <w:lang w:val="en-US"/>
+        </w:rPr>
+      </w:pPr>
+      <w:r>
+        <w:rPr>
+          <w:lang w:val="en-US"/>
+        </w:rPr>
+        <w:t>Details: The dashboard should offer an overview of player databases, easy navigation to key sections, and quick access to essential features.</w:t>
+      </w:r>
+    </w:p>
+    <w:p>
+      <w:pPr>
+        <w:rPr>
+          <w:b/>
+          <w:bCs/>
+          <w:lang w:val="en-US"/>
+        </w:rPr>
+      </w:pPr>
+      <w:r>
+        <w:rPr>
+          <w:b/>
+          <w:bCs/>
+          <w:lang w:val="en-US"/>
+        </w:rPr>
+        <w:t>Player Database Management:</w:t>
+      </w:r>
+    </w:p>
+    <w:p>
+      <w:pPr>
+        <w:rPr>
+          <w:lang w:val="en-US"/>
+        </w:rPr>
+      </w:pPr>
+    </w:p>
+    <w:p>
+      <w:pPr>
+        <w:rPr>
+          <w:lang w:val="en-US"/>
+        </w:rPr>
+      </w:pPr>
+      <w:r>
+        <w:rPr>
+          <w:lang w:val="en-US"/>
+        </w:rPr>
+        <w:t>Objective: Facilitate efficient management and exploration of player data.</w:t>
+      </w:r>
+    </w:p>
+    <w:p>
+      <w:pPr>
+        <w:rPr>
+          <w:lang w:val="en-US"/>
+        </w:rPr>
+      </w:pPr>
+      <w:r>
+        <w:rPr>
+          <w:lang w:val="en-US"/>
+        </w:rPr>
+        <w:t>Details: Users should be able to view detailed player profiles, search for specific players, and filter players based on various attributes.</w:t>
+      </w:r>
+    </w:p>
+    <w:p>
+      <w:pPr>
+        <w:rPr>
+          <w:b/>
+          <w:bCs/>
+          <w:lang w:val="en-US"/>
+        </w:rPr>
+      </w:pPr>
+      <w:r>
+        <w:rPr>
+          <w:b/>
+          <w:bCs/>
+          <w:lang w:val="en-US"/>
+        </w:rPr>
+        <w:t>Predictive Models - Pricing and Position:</w:t>
+      </w:r>
+    </w:p>
+    <w:p>
+      <w:pPr>
+        <w:rPr>
+          <w:lang w:val="en-US"/>
+        </w:rPr>
+      </w:pPr>
+    </w:p>
+    <w:p>
+      <w:pPr>
+        <w:rPr>
+          <w:lang w:val="en-US"/>
+        </w:rPr>
+      </w:pPr>
+      <w:r>
+        <w:rPr>
+          <w:lang w:val="en-US"/>
+        </w:rPr>
+        <w:t>Objective: Implement machine learning models for price prediction and optimal position recommendation.</w:t>
+      </w:r>
+    </w:p>
+    <w:p>
+      <w:pPr>
+        <w:rPr>
+          <w:lang w:val="en-US"/>
+        </w:rPr>
+      </w:pPr>
+      <w:r>
+        <w:rPr>
+          <w:lang w:val="en-US"/>
+        </w:rPr>
+        <w:t>Details: Users should input relevant player attributes for the pricing and position models, and receive real-time predictions based on sophisticated machine learning algorithms.</w:t>
+      </w:r>
+    </w:p>
+    <w:p>
+      <w:pPr>
+        <w:rPr>
+          <w:b/>
+          <w:bCs/>
+          <w:lang w:val="en-US"/>
+        </w:rPr>
+      </w:pPr>
+      <w:r>
+        <w:rPr>
+          <w:b/>
+          <w:bCs/>
+          <w:lang w:val="en-US"/>
+        </w:rPr>
+        <w:t>Player Detail Pages:</w:t>
+      </w:r>
+    </w:p>
+    <w:p>
+      <w:pPr>
+        <w:rPr>
+          <w:lang w:val="en-US"/>
+        </w:rPr>
+      </w:pPr>
+    </w:p>
+    <w:p>
+      <w:pPr>
+        <w:rPr>
+          <w:lang w:val="en-US"/>
+        </w:rPr>
+      </w:pPr>
+      <w:r>
+        <w:rPr>
+          <w:lang w:val="en-US"/>
+        </w:rPr>
+        <w:t>Objective: Display comprehensive player details.</w:t>
+      </w:r>
+    </w:p>
+    <w:p>
+      <w:pPr>
+        <w:rPr>
+          <w:lang w:val="en-US"/>
+        </w:rPr>
+      </w:pPr>
+      <w:r>
+        <w:rPr>
+          <w:lang w:val="en-US"/>
+        </w:rPr>
+        <w:t xml:space="preserve">Details: Each player's detail page should showcase attributes such as Pace, </w:t>
+      </w:r>
+      <w:r>
+        <w:rPr>
+          <w:lang w:val="en-US"/>
+        </w:rPr>
+        <w:t>Mentality</w:t>
+      </w:r>
+      <w:r>
+        <w:rPr>
+          <w:lang w:val="en-US"/>
+        </w:rPr>
+        <w:t>, Jumping, Shooting, Passing, Defending, Skill Moves, Position, Strong Foot, Potential, and Body Size.</w:t>
+      </w:r>
+    </w:p>
+    <w:p>
+      <w:pPr>
+        <w:rPr>
+          <w:b/>
+          <w:bCs/>
+          <w:lang w:val="en-US"/>
+        </w:rPr>
+      </w:pPr>
+      <w:r>
+        <w:rPr>
+          <w:b/>
+          <w:bCs/>
+          <w:lang w:val="en-US"/>
+        </w:rPr>
+        <w:t>User Roles and Permissions:</w:t>
+      </w:r>
+    </w:p>
+    <w:p>
+      <w:pPr>
+        <w:rPr>
+          <w:lang w:val="en-US"/>
+        </w:rPr>
+      </w:pPr>
+    </w:p>
+    <w:p>
+      <w:pPr>
+        <w:rPr>
+          <w:lang w:val="en-US"/>
+        </w:rPr>
+      </w:pPr>
+      <w:r>
+        <w:rPr>
+          <w:lang w:val="en-US"/>
+        </w:rPr>
+        <w:t>Objective: Define roles and permissions for different user types.</w:t>
+      </w:r>
+    </w:p>
+    <w:p>
+      <w:pPr>
+        <w:rPr>
+          <w:lang w:val="en-US"/>
+        </w:rPr>
+      </w:pPr>
+      <w:r>
+        <w:rPr>
+          <w:lang w:val="en-US"/>
+        </w:rPr>
+        <w:t>Details: Role-specific access should be implemented, allowing coaches, players, and medical staff to interact with the application based on their responsibilities.</w:t>
+      </w:r>
+    </w:p>
+    <w:p>
+      <w:pPr>
+        <w:rPr>
+          <w:b/>
+          <w:bCs/>
+          <w:lang w:val="en-US"/>
+        </w:rPr>
+      </w:pPr>
+      <w:r>
+        <w:rPr>
+          <w:b/>
+          <w:bCs/>
+          <w:lang w:val="en-US"/>
+        </w:rPr>
+        <w:t>User Account Customization:</w:t>
+      </w:r>
+    </w:p>
+    <w:p>
+      <w:pPr>
+        <w:rPr>
+          <w:lang w:val="en-US"/>
+        </w:rPr>
+      </w:pPr>
+    </w:p>
+    <w:p>
+      <w:pPr>
+        <w:rPr>
+          <w:lang w:val="en-US"/>
+        </w:rPr>
+      </w:pPr>
+      <w:r>
+        <w:rPr>
+          <w:lang w:val="en-US"/>
+        </w:rPr>
+        <w:t>Objective: Allow users to customize their dashboard views.</w:t>
+      </w:r>
+    </w:p>
+    <w:p>
+      <w:pPr>
+        <w:rPr>
+          <w:lang w:val="en-US"/>
+        </w:rPr>
+      </w:pPr>
+      <w:r>
+        <w:rPr>
+          <w:lang w:val="en-US"/>
+        </w:rPr>
+        <w:t>Details: Users should have the ability to customize the display of player data on their dashboard according to personal preferences.</w:t>
+      </w:r>
+    </w:p>
+    <w:p>
+      <w:pPr>
+        <w:rPr>
+          <w:b/>
+          <w:bCs/>
+          <w:lang w:val="en-US"/>
+        </w:rPr>
+      </w:pPr>
+      <w:r>
+        <w:rPr>
+          <w:b/>
+          <w:bCs/>
+          <w:lang w:val="en-US"/>
+        </w:rPr>
+        <w:t>Real-Time Predictions:</w:t>
+      </w:r>
+    </w:p>
+    <w:p>
+      <w:pPr>
+        <w:rPr>
+          <w:lang w:val="en-US"/>
+        </w:rPr>
+      </w:pPr>
+    </w:p>
+    <w:p>
+      <w:pPr>
+        <w:rPr>
+          <w:lang w:val="en-US"/>
+        </w:rPr>
+      </w:pPr>
+      <w:r>
+        <w:rPr>
+          <w:lang w:val="en-US"/>
+        </w:rPr>
+        <w:t>Objective: Provide real-time predictions from machine learning models.</w:t>
+      </w:r>
+    </w:p>
+    <w:p>
+      <w:pPr>
+        <w:rPr>
+          <w:lang w:val="en-US"/>
+        </w:rPr>
+      </w:pPr>
+      <w:r>
+        <w:rPr>
+          <w:lang w:val="en-US"/>
+        </w:rPr>
+        <w:t>Details: Predictions for player pricing and optimal positions should be dynamically updated as users input new data, ensuring accuracy and relevance.</w:t>
+      </w:r>
+    </w:p>
+    <w:p>
+      <w:pPr>
+        <w:rPr>
+          <w:b/>
+          <w:bCs/>
+          <w:lang w:val="en-US"/>
+        </w:rPr>
+      </w:pPr>
+      <w:r>
+        <w:rPr>
+          <w:b/>
+          <w:bCs/>
+          <w:lang w:val="en-US"/>
+        </w:rPr>
+        <w:t>User Feedback Mechanism:</w:t>
+      </w:r>
+    </w:p>
+    <w:p>
+      <w:pPr>
+        <w:rPr>
+          <w:lang w:val="en-US"/>
+        </w:rPr>
+      </w:pPr>
+    </w:p>
+    <w:p>
+      <w:pPr>
+        <w:rPr>
+          <w:lang w:val="en-US"/>
+        </w:rPr>
+      </w:pPr>
+      <w:r>
+        <w:rPr>
+          <w:lang w:val="en-US"/>
+        </w:rPr>
+        <w:t>Objective: Gather user feedback for continuous improvement.</w:t>
+      </w:r>
+    </w:p>
+    <w:p>
+      <w:pPr>
+        <w:rPr>
+          <w:lang w:val="en-US"/>
+        </w:rPr>
+      </w:pPr>
+      <w:r>
+        <w:rPr>
+          <w:lang w:val="en-US"/>
+        </w:rPr>
+        <w:t>Details: Implement a feedback mechanism where users can provide insights, report issues, and suggest improvements to enhance the overall user experience.</w:t>
+      </w:r>
+    </w:p>
+    <w:p>
+      <w:pPr>
+        <w:rPr>
+          <w:lang w:val="en-US"/>
+        </w:rPr>
+      </w:pPr>
+      <w:r>
+        <w:rPr>
+          <w:lang w:val="en-US"/>
+        </w:rPr>
+        <w:t>Data Security and Privacy:</w:t>
+      </w:r>
+    </w:p>
+    <w:p>
+      <w:pPr>
+        <w:rPr>
+          <w:lang w:val="en-US"/>
+        </w:rPr>
+      </w:pPr>
+    </w:p>
+    <w:p>
+      <w:pPr>
+        <w:rPr>
+          <w:lang w:val="en-US"/>
+        </w:rPr>
+      </w:pPr>
+      <w:r>
+        <w:rPr>
+          <w:lang w:val="en-US"/>
+        </w:rPr>
+        <w:lastRenderedPageBreak/>
+        <w:t>Objective: Ensure the security and privacy of user data.</w:t>
+      </w:r>
+    </w:p>
+    <w:p>
+      <w:pPr>
+        <w:rPr>
+          <w:lang w:val="en-US"/>
+        </w:rPr>
+      </w:pPr>
+      <w:r>
+        <w:rPr>
+          <w:lang w:val="en-US"/>
+        </w:rPr>
+        <w:t>Details: Implement robust data security measures, including encryption and access controls, to safeguard sensitive information.</w:t>
+      </w:r>
+    </w:p>
+    <w:p>
+      <w:pPr>
+        <w:rPr>
+          <w:b/>
+          <w:bCs/>
+          <w:lang w:val="en-US"/>
+        </w:rPr>
+      </w:pPr>
+      <w:r>
+        <w:rPr>
+          <w:b/>
+          <w:bCs/>
+          <w:lang w:val="en-US"/>
+        </w:rPr>
+        <w:t>Continuous Model Refinement:</w:t>
+      </w:r>
+    </w:p>
+    <w:p>
+      <w:pPr>
+        <w:rPr>
+          <w:lang w:val="en-US"/>
+        </w:rPr>
+      </w:pPr>
+    </w:p>
+    <w:p>
+      <w:pPr>
+        <w:rPr>
+          <w:lang w:val="en-US"/>
+        </w:rPr>
+      </w:pPr>
+      <w:r>
+        <w:rPr>
+          <w:lang w:val="en-US"/>
+        </w:rPr>
+        <w:t>Objective: Continuously refine machine learning models.</w:t>
+      </w:r>
+    </w:p>
+    <w:p>
+      <w:pPr>
+        <w:rPr>
+          <w:lang w:val="en-US"/>
+        </w:rPr>
+      </w:pPr>
+      <w:r>
+        <w:rPr>
+          <w:lang w:val="en-US"/>
+        </w:rPr>
+        <w:t>Details: Regularly update and refine predictive models to adapt to changing football trends and improve the accuracy of predictions.</w:t>
+      </w:r>
+    </w:p>
+    <w:p>
+      <w:pPr>
+        <w:rPr>
+          <w:b/>
+          <w:bCs/>
+          <w:lang w:val="en-US"/>
+        </w:rPr>
+      </w:pPr>
+      <w:r>
+        <w:rPr>
+          <w:b/>
+          <w:bCs/>
+          <w:lang w:val="en-US"/>
+        </w:rPr>
+        <w:t>Notification System:</w:t>
+      </w:r>
+    </w:p>
+    <w:p>
+      <w:pPr>
+        <w:rPr>
+          <w:lang w:val="en-US"/>
+        </w:rPr>
+      </w:pPr>
+    </w:p>
+    <w:p>
+      <w:pPr>
+        <w:rPr>
+          <w:lang w:val="en-US"/>
+        </w:rPr>
+      </w:pPr>
+      <w:r>
+        <w:rPr>
+          <w:lang w:val="en-US"/>
+        </w:rPr>
+        <w:t>Objective: Implement a notification system for important updates.</w:t>
+      </w:r>
+    </w:p>
+    <w:p>
+      <w:pPr>
+        <w:rPr>
+          <w:lang w:val="en-US"/>
+        </w:rPr>
+      </w:pPr>
+      <w:r>
+        <w:rPr>
+          <w:lang w:val="en-US"/>
+        </w:rPr>
+        <w:t>Details: Users should receive notifications for critical events such as real-time model predictions, system updates, or account-related activities.</w:t>
+      </w:r>
+    </w:p>
+    <w:p>
+      <w:pPr>
+        <w:rPr>
+          <w:lang w:val="en-US"/>
+        </w:rPr>
+      </w:pPr>
+      <w:r>
+        <w:rPr>
+          <w:lang w:val="en-US"/>
+        </w:rPr>
+        <w:t>These functional requirements collectively shape a comprehensive football management platform, aligning traditional management practices with cutting-edge technology for an unparalleled user experience.</w:t>
+      </w:r>
+    </w:p>
+    <w:p>
+      <w:pPr>
+        <w:pStyle w:val="Heading1"/>
+        <w:numPr>
+          <w:ilvl w:val="0"/>
+          <w:numId w:val="5"/>
+        </w:numPr>
+        <w:rPr>
+          <w:lang w:val="en-US"/>
+        </w:rPr>
+      </w:pPr>
+      <w:r>
+        <w:rPr>
+          <w:lang w:val="en-US"/>
+        </w:rPr>
+        <w:t>Non-Functional Requirements</w:t>
+      </w:r>
+    </w:p>
+    <w:p>
+      <w:pPr>
+        <w:rPr>
+          <w:lang w:val="en-US"/>
+        </w:rPr>
+      </w:pPr>
+      <w:r>
+        <w:rPr>
+          <w:lang w:val="en-US"/>
+        </w:rPr>
+        <w:t>In addition to the functional aspects that drive the features and capabilities of our football management application, a set of non-functional requirements has been carefully defined. These non-functional requirements lay the groundwork for the performance, usability, security, and overall quality of the application:</w:t>
+      </w:r>
+    </w:p>
+    <w:p>
+      <w:pPr>
+        <w:rPr>
+          <w:lang w:val="en-US"/>
+        </w:rPr>
+      </w:pPr>
+    </w:p>
+    <w:p>
+      <w:pPr>
+        <w:rPr>
+          <w:b/>
+          <w:bCs/>
+          <w:lang w:val="en-US"/>
+        </w:rPr>
+      </w:pPr>
+      <w:r>
+        <w:rPr>
+          <w:b/>
+          <w:bCs/>
+          <w:lang w:val="en-US"/>
+        </w:rPr>
+        <w:t>Performance:</w:t>
+      </w:r>
+    </w:p>
+    <w:p>
+      <w:pPr>
+        <w:rPr>
+          <w:lang w:val="en-US"/>
+        </w:rPr>
+      </w:pPr>
+    </w:p>
+    <w:p>
+      <w:pPr>
+        <w:rPr>
+          <w:lang w:val="en-US"/>
+        </w:rPr>
+      </w:pPr>
+      <w:r>
+        <w:rPr>
+          <w:lang w:val="en-US"/>
+        </w:rPr>
+        <w:t>Objective: Ensure optimal performance for a seamless user experience.</w:t>
+      </w:r>
+    </w:p>
+    <w:p>
+      <w:pPr>
+        <w:rPr>
+          <w:lang w:val="en-US"/>
+        </w:rPr>
+      </w:pPr>
+      <w:r>
+        <w:rPr>
+          <w:lang w:val="en-US"/>
+        </w:rPr>
+        <w:t>Details: The application should load promptly, and predictive models should provide results within acceptable response times to maintain user engagement.</w:t>
+      </w:r>
+    </w:p>
+    <w:p>
+      <w:pPr>
+        <w:rPr>
+          <w:b/>
+          <w:bCs/>
+          <w:lang w:val="en-US"/>
+        </w:rPr>
+      </w:pPr>
+      <w:r>
+        <w:rPr>
+          <w:b/>
+          <w:bCs/>
+          <w:lang w:val="en-US"/>
+        </w:rPr>
+        <w:t>Scalability:</w:t>
+      </w:r>
+    </w:p>
+    <w:p>
+      <w:pPr>
+        <w:rPr>
+          <w:lang w:val="en-US"/>
+        </w:rPr>
+      </w:pPr>
+    </w:p>
+    <w:p>
+      <w:pPr>
+        <w:rPr>
+          <w:lang w:val="en-US"/>
+        </w:rPr>
+      </w:pPr>
+      <w:r>
+        <w:rPr>
+          <w:lang w:val="en-US"/>
+        </w:rPr>
+        <w:t>Objective: Design the application to scale with growing user demands.</w:t>
+      </w:r>
+    </w:p>
+    <w:p>
+      <w:pPr>
+        <w:rPr>
+          <w:lang w:val="en-US"/>
+        </w:rPr>
+      </w:pPr>
+      <w:r>
+        <w:rPr>
+          <w:lang w:val="en-US"/>
+        </w:rPr>
+        <w:t>Details: The system should handle an increasing number of users, player profiles, and data points without compromising performance.</w:t>
+      </w:r>
+    </w:p>
+    <w:p>
+      <w:pPr>
+        <w:rPr>
+          <w:b/>
+          <w:bCs/>
+          <w:lang w:val="en-US"/>
+        </w:rPr>
+      </w:pPr>
+      <w:r>
+        <w:rPr>
+          <w:b/>
+          <w:bCs/>
+          <w:lang w:val="en-US"/>
+        </w:rPr>
+        <w:t>Usability:</w:t>
+      </w:r>
+    </w:p>
+    <w:p>
+      <w:pPr>
+        <w:rPr>
+          <w:lang w:val="en-US"/>
+        </w:rPr>
+      </w:pPr>
+    </w:p>
+    <w:p>
+      <w:pPr>
+        <w:rPr>
+          <w:lang w:val="en-US"/>
+        </w:rPr>
+      </w:pPr>
+      <w:r>
+        <w:rPr>
+          <w:lang w:val="en-US"/>
+        </w:rPr>
+        <w:t>Objective: Create an intuitive and user-friendly interface.</w:t>
+      </w:r>
+    </w:p>
+    <w:p>
+      <w:pPr>
+        <w:rPr>
+          <w:lang w:val="en-US"/>
+        </w:rPr>
+      </w:pPr>
+      <w:r>
+        <w:rPr>
+          <w:lang w:val="en-US"/>
+        </w:rPr>
+        <w:t>Details: The application should be easy to navigate, with clear labels, logical layouts, and consistent design elements, promoting accessibility for users with varying levels of technical expertise.</w:t>
+      </w:r>
+    </w:p>
+    <w:p>
+      <w:pPr>
+        <w:rPr>
+          <w:b/>
+          <w:bCs/>
+          <w:lang w:val="en-US"/>
+        </w:rPr>
+      </w:pPr>
+      <w:r>
+        <w:rPr>
+          <w:b/>
+          <w:bCs/>
+          <w:lang w:val="en-US"/>
+        </w:rPr>
+        <w:t>Reliability:</w:t>
+      </w:r>
+    </w:p>
+    <w:p>
+      <w:pPr>
+        <w:rPr>
+          <w:lang w:val="en-US"/>
+        </w:rPr>
+      </w:pPr>
+    </w:p>
+    <w:p>
+      <w:pPr>
+        <w:rPr>
+          <w:lang w:val="en-US"/>
+        </w:rPr>
+      </w:pPr>
+      <w:r>
+        <w:rPr>
+          <w:lang w:val="en-US"/>
+        </w:rPr>
+        <w:t>Objective: Ensure high system reliability and availability.</w:t>
+      </w:r>
+    </w:p>
+    <w:p>
+      <w:pPr>
+        <w:rPr>
+          <w:lang w:val="en-US"/>
+        </w:rPr>
+      </w:pPr>
+      <w:r>
+        <w:rPr>
+          <w:lang w:val="en-US"/>
+        </w:rPr>
+        <w:t>Details: The application should have minimal downtime, and users should reliably access the platform whenever needed. Predictive models should consistently provide accurate and dependable results.</w:t>
+      </w:r>
+    </w:p>
+    <w:p>
+      <w:pPr>
+        <w:rPr>
+          <w:b/>
+          <w:bCs/>
+          <w:lang w:val="en-US"/>
+        </w:rPr>
+      </w:pPr>
+      <w:r>
+        <w:rPr>
+          <w:b/>
+          <w:bCs/>
+          <w:lang w:val="en-US"/>
+        </w:rPr>
+        <w:t>Security:</w:t>
+      </w:r>
+    </w:p>
+    <w:p>
+      <w:pPr>
+        <w:rPr>
+          <w:lang w:val="en-US"/>
+        </w:rPr>
+      </w:pPr>
+    </w:p>
+    <w:p>
+      <w:pPr>
+        <w:rPr>
+          <w:lang w:val="en-US"/>
+        </w:rPr>
+      </w:pPr>
+      <w:r>
+        <w:rPr>
+          <w:lang w:val="en-US"/>
+        </w:rPr>
+        <w:t>Objective: Safeguard user data and maintain the confidentiality of sensitive information.</w:t>
+      </w:r>
+    </w:p>
+    <w:p>
+      <w:pPr>
+        <w:rPr>
+          <w:lang w:val="en-US"/>
+        </w:rPr>
+      </w:pPr>
+      <w:r>
+        <w:rPr>
+          <w:lang w:val="en-US"/>
+        </w:rPr>
+        <w:t>Details: Employ encryption for data in transit and at rest, implement secure authentication mechanisms, and adhere to best practices for securing user accounts and system components.</w:t>
+      </w:r>
+    </w:p>
+    <w:p>
+      <w:pPr>
+        <w:rPr>
+          <w:b/>
+          <w:bCs/>
+          <w:lang w:val="en-US"/>
+        </w:rPr>
+      </w:pPr>
+      <w:r>
+        <w:rPr>
+          <w:b/>
+          <w:bCs/>
+          <w:lang w:val="en-US"/>
+        </w:rPr>
+        <w:t>Compatibility:</w:t>
+      </w:r>
+    </w:p>
+    <w:p>
+      <w:pPr>
+        <w:rPr>
+          <w:lang w:val="en-US"/>
+        </w:rPr>
+      </w:pPr>
+    </w:p>
+    <w:p>
+      <w:pPr>
+        <w:rPr>
+          <w:lang w:val="en-US"/>
+        </w:rPr>
+      </w:pPr>
+      <w:r>
+        <w:rPr>
+          <w:lang w:val="en-US"/>
+        </w:rPr>
+        <w:t>Objective: Ensure compatibility with various devices and browsers.</w:t>
+      </w:r>
+    </w:p>
+    <w:p>
+      <w:pPr>
+        <w:rPr>
+          <w:lang w:val="en-US"/>
+        </w:rPr>
+      </w:pPr>
+      <w:r>
+        <w:rPr>
+          <w:lang w:val="en-US"/>
+        </w:rPr>
+        <w:t>Details: The application should function seamlessly across different devices (desktops, tablets, mobile phones) and major web browsers to accommodate diverse user preferences.</w:t>
+      </w:r>
+    </w:p>
+    <w:p>
+      <w:pPr>
+        <w:rPr>
+          <w:b/>
+          <w:bCs/>
+          <w:lang w:val="en-US"/>
+        </w:rPr>
+      </w:pPr>
+      <w:r>
+        <w:rPr>
+          <w:b/>
+          <w:bCs/>
+          <w:lang w:val="en-US"/>
+        </w:rPr>
+        <w:lastRenderedPageBreak/>
+        <w:t>Interoperability:</w:t>
+      </w:r>
+    </w:p>
+    <w:p>
+      <w:pPr>
+        <w:rPr>
+          <w:lang w:val="en-US"/>
+        </w:rPr>
+      </w:pPr>
+    </w:p>
+    <w:p>
+      <w:pPr>
+        <w:rPr>
+          <w:lang w:val="en-US"/>
+        </w:rPr>
+      </w:pPr>
+      <w:r>
+        <w:rPr>
+          <w:lang w:val="en-US"/>
+        </w:rPr>
+        <w:t>Objective: Enable integration with external systems and APIs.</w:t>
+      </w:r>
+    </w:p>
+    <w:p>
+      <w:pPr>
+        <w:rPr>
+          <w:lang w:val="en-US"/>
+        </w:rPr>
+      </w:pPr>
+      <w:r>
+        <w:rPr>
+          <w:lang w:val="en-US"/>
+        </w:rPr>
+        <w:t>Details: The application should support interoperability, allowing seamless integration with external databases, football APIs, or other relevant systems to enhance data accuracy and expand functionality.</w:t>
+      </w:r>
+    </w:p>
+    <w:p>
+      <w:pPr>
+        <w:rPr>
+          <w:b/>
+          <w:bCs/>
+          <w:lang w:val="en-US"/>
+        </w:rPr>
+      </w:pPr>
+      <w:r>
+        <w:rPr>
+          <w:b/>
+          <w:bCs/>
+          <w:lang w:val="en-US"/>
+        </w:rPr>
+        <w:t>Maintainability:</w:t>
+      </w:r>
+    </w:p>
+    <w:p>
+      <w:pPr>
+        <w:rPr>
+          <w:lang w:val="en-US"/>
+        </w:rPr>
+      </w:pPr>
+    </w:p>
+    <w:p>
+      <w:pPr>
+        <w:rPr>
+          <w:lang w:val="en-US"/>
+        </w:rPr>
+      </w:pPr>
+      <w:r>
+        <w:rPr>
+          <w:lang w:val="en-US"/>
+        </w:rPr>
+        <w:t>Objective: Facilitate ease of maintenance and future updates.</w:t>
+      </w:r>
+    </w:p>
+    <w:p>
+      <w:pPr>
+        <w:rPr>
+          <w:lang w:val="en-US"/>
+        </w:rPr>
+      </w:pPr>
+      <w:r>
+        <w:rPr>
+          <w:lang w:val="en-US"/>
+        </w:rPr>
+        <w:t>Details: Code should be well-documented, modular, and adhere to coding standards, allowing for straightforward updates, bug fixes, and enhancements by the development team.</w:t>
+      </w:r>
+    </w:p>
+    <w:p>
+      <w:pPr>
+        <w:rPr>
+          <w:b/>
+          <w:bCs/>
+          <w:lang w:val="en-US"/>
+        </w:rPr>
+      </w:pPr>
+      <w:r>
+        <w:rPr>
+          <w:b/>
+          <w:bCs/>
+          <w:lang w:val="en-US"/>
+        </w:rPr>
+        <w:t>Compliance:</w:t>
+      </w:r>
+    </w:p>
+    <w:p>
+      <w:pPr>
+        <w:rPr>
+          <w:lang w:val="en-US"/>
+        </w:rPr>
+      </w:pPr>
+    </w:p>
+    <w:p>
+      <w:pPr>
+        <w:rPr>
+          <w:lang w:val="en-US"/>
+        </w:rPr>
+      </w:pPr>
+      <w:r>
+        <w:rPr>
+          <w:lang w:val="en-US"/>
+        </w:rPr>
+        <w:t>Objective: Adhere to legal and regulatory standards.</w:t>
+      </w:r>
+    </w:p>
+    <w:p>
+      <w:pPr>
+        <w:rPr>
+          <w:lang w:val="en-US"/>
+        </w:rPr>
+      </w:pPr>
+      <w:r>
+        <w:rPr>
+          <w:lang w:val="en-US"/>
+        </w:rPr>
+        <w:t>Details: The application should comply with relevant data protection laws, ensuring that user data is handled ethically and in accordance with privacy regulations.</w:t>
+      </w:r>
+    </w:p>
+    <w:p>
+      <w:pPr>
+        <w:rPr>
+          <w:b/>
+          <w:bCs/>
+          <w:lang w:val="en-US"/>
+        </w:rPr>
+      </w:pPr>
+      <w:r>
+        <w:rPr>
+          <w:b/>
+          <w:bCs/>
+          <w:lang w:val="en-US"/>
+        </w:rPr>
+        <w:t>Feedback Mechanism:</w:t>
+      </w:r>
+    </w:p>
+    <w:p>
+      <w:pPr>
+        <w:rPr>
+          <w:lang w:val="en-US"/>
+        </w:rPr>
+      </w:pPr>
+    </w:p>
+    <w:p>
+      <w:pPr>
+        <w:rPr>
+          <w:lang w:val="en-US"/>
+        </w:rPr>
+      </w:pPr>
+      <w:r>
+        <w:rPr>
+          <w:lang w:val="en-US"/>
+        </w:rPr>
+        <w:t>Objective: Establish a robust feedback loop for continuous improvement.</w:t>
+      </w:r>
+    </w:p>
+    <w:p>
+      <w:pPr>
+        <w:rPr>
+          <w:lang w:val="en-US"/>
+        </w:rPr>
+      </w:pPr>
+      <w:r>
+        <w:rPr>
+          <w:lang w:val="en-US"/>
+        </w:rPr>
+        <w:t>Details: The application should incorporate a user-friendly feedback mechanism to gather insights, monitor user satisfaction, and address potential issues promptly.</w:t>
+      </w:r>
+    </w:p>
+    <w:p>
+      <w:pPr>
+        <w:rPr>
+          <w:b/>
+          <w:bCs/>
+          <w:lang w:val="en-US"/>
+        </w:rPr>
+      </w:pPr>
+      <w:r>
+        <w:rPr>
+          <w:b/>
+          <w:bCs/>
+          <w:lang w:val="en-US"/>
+        </w:rPr>
+        <w:t>Training and Support:</w:t>
+      </w:r>
+    </w:p>
+    <w:p>
+      <w:pPr>
+        <w:rPr>
+          <w:lang w:val="en-US"/>
+        </w:rPr>
+      </w:pPr>
+    </w:p>
+    <w:p>
+      <w:pPr>
+        <w:rPr>
+          <w:lang w:val="en-US"/>
+        </w:rPr>
+      </w:pPr>
+      <w:r>
+        <w:rPr>
+          <w:lang w:val="en-US"/>
+        </w:rPr>
+        <w:t>Objective: Provide adequate training materials and support channels.</w:t>
+      </w:r>
+    </w:p>
+    <w:p>
+      <w:pPr>
+        <w:rPr>
+          <w:lang w:val="en-US"/>
+        </w:rPr>
+      </w:pPr>
+      <w:r>
+        <w:rPr>
+          <w:lang w:val="en-US"/>
+        </w:rPr>
+        <w:t>Details: Comprehensive documentation, tutorials, and user support channels should be available to assist users in navigating the application and utilizing its features effectively.</w:t>
+      </w:r>
+    </w:p>
+    <w:p>
+      <w:pPr>
+        <w:rPr>
+          <w:lang w:val="en-US"/>
+        </w:rPr>
+      </w:pPr>
+    </w:p>
+    <w:p>
+      <w:pPr>
+        <w:rPr>
+          <w:b/>
+          <w:bCs/>
+          <w:lang w:val="en-US"/>
+        </w:rPr>
+      </w:pPr>
+      <w:r>
+        <w:rPr>
+          <w:b/>
+          <w:bCs/>
+          <w:lang w:val="en-US"/>
+        </w:rPr>
+        <w:t>Data Backup and Recovery:</w:t>
+      </w:r>
+    </w:p>
+    <w:p>
+      <w:pPr>
+        <w:rPr>
+          <w:lang w:val="en-US"/>
+        </w:rPr>
+      </w:pPr>
+    </w:p>
+    <w:p>
+      <w:pPr>
+        <w:rPr>
+          <w:lang w:val="en-US"/>
+        </w:rPr>
+      </w:pPr>
+      <w:r>
+        <w:rPr>
+          <w:lang w:val="en-US"/>
+        </w:rPr>
+        <w:t>Objective: Implement reliable data backup and recovery mechanisms.</w:t>
+      </w:r>
+    </w:p>
+    <w:p>
+      <w:pPr>
+        <w:rPr>
+          <w:lang w:val="en-US"/>
+        </w:rPr>
+      </w:pPr>
+      <w:r>
+        <w:rPr>
+          <w:lang w:val="en-US"/>
+        </w:rPr>
+        <w:t xml:space="preserve">Details: Regularly backup user </w:t>
+      </w:r>
+      <w:proofErr w:type="gramStart"/>
+      <w:r>
+        <w:rPr>
+          <w:lang w:val="en-US"/>
+        </w:rPr>
+        <w:t>data, and</w:t>
+      </w:r>
+      <w:proofErr w:type="gramEnd"/>
+      <w:r>
+        <w:rPr>
+          <w:lang w:val="en-US"/>
+        </w:rPr>
+        <w:t xml:space="preserve"> establish procedures for quick and effective data recovery in the event of system failures or data loss.</w:t>
+      </w:r>
+    </w:p>
+    <w:p>
+      <w:pPr>
+        <w:rPr>
+          <w:lang w:val="en-US"/>
+        </w:rPr>
+      </w:pPr>
+    </w:p>
+    <w:p>
+      <w:pPr>
+        <w:rPr>
+          <w:lang w:val="en-US"/>
+        </w:rPr>
+      </w:pPr>
+      <w:r>
+        <w:rPr>
+          <w:lang w:val="en-US"/>
+        </w:rPr>
+        <w:t>These non-functional requirements collectively ensure that our football management application not only delivers powerful features but also excels in terms of performance, security, and user satisfaction, positioning it as a reliable and indispensable tool for football club managers.</w:t>
+      </w:r>
+    </w:p>
+    <w:p>
+      <w:pPr>
+        <w:pStyle w:val="Heading1"/>
+        <w:numPr>
+          <w:ilvl w:val="0"/>
+          <w:numId w:val="5"/>
+        </w:numPr>
+        <w:jc w:val="both"/>
+        <w:rPr>
+          <w:lang w:val="en-US"/>
+        </w:rPr>
+      </w:pPr>
+      <w:r>
+        <w:rPr>
+          <w:lang w:val="en-US"/>
+        </w:rPr>
+        <w:t>Design Analysis</w:t>
+      </w:r>
+    </w:p>
+    <w:p>
+      <w:pPr>
+        <w:rPr>
+          <w:lang w:val="en-US"/>
+        </w:rPr>
+      </w:pPr>
+    </w:p>
+    <w:p>
+      <w:pPr>
+        <w:rPr>
+          <w:lang w:val="en-US"/>
+        </w:rPr>
+      </w:pPr>
+      <w:r>
+        <w:rPr>
+          <w:lang w:val="en-US"/>
+        </w:rPr>
+        <w:t>The design of our football management application is a culmination of user-centric principles, advanced technology integration, and an aesthetic that prioritizes functionality. The following analysis delves into the key design elements that contribute to the overall effectiveness and appeal of the application:</w:t>
+      </w:r>
+    </w:p>
+    <w:p>
+      <w:pPr>
+        <w:rPr>
+          <w:b/>
+          <w:bCs/>
+          <w:lang w:val="en-US"/>
+        </w:rPr>
+      </w:pPr>
+    </w:p>
+    <w:p>
+      <w:pPr>
+        <w:rPr>
+          <w:b/>
+          <w:bCs/>
+          <w:lang w:val="en-US"/>
+        </w:rPr>
+      </w:pPr>
+      <w:r>
+        <w:rPr>
+          <w:b/>
+          <w:bCs/>
+          <w:lang w:val="en-US"/>
+        </w:rPr>
+        <w:t>User-Centric Interface:</w:t>
+      </w:r>
+    </w:p>
+    <w:p>
+      <w:pPr>
+        <w:rPr>
+          <w:lang w:val="en-US"/>
+        </w:rPr>
+      </w:pPr>
+    </w:p>
+    <w:p>
+      <w:pPr>
+        <w:rPr>
+          <w:lang w:val="en-US"/>
+        </w:rPr>
+      </w:pPr>
+      <w:r>
+        <w:rPr>
+          <w:lang w:val="en-US"/>
+        </w:rPr>
+        <w:t>Analysis: The user interface is thoughtfully crafted to prioritize user experience. Intuitive navigation, clear labeling, and a dashboard layout cater to the diverse needs of football club managers, ensuring accessibility and ease of use.</w:t>
+      </w:r>
+    </w:p>
+    <w:p>
+      <w:pPr>
+        <w:rPr>
+          <w:b/>
+          <w:bCs/>
+          <w:lang w:val="en-US"/>
+        </w:rPr>
+      </w:pPr>
+      <w:r>
+        <w:rPr>
+          <w:b/>
+          <w:bCs/>
+          <w:lang w:val="en-US"/>
+        </w:rPr>
+        <w:t>Visual Hierarchy:</w:t>
+      </w:r>
+    </w:p>
+    <w:p>
+      <w:pPr>
+        <w:rPr>
+          <w:lang w:val="en-US"/>
+        </w:rPr>
+      </w:pPr>
+    </w:p>
+    <w:p>
+      <w:pPr>
+        <w:rPr>
+          <w:lang w:val="en-US"/>
+        </w:rPr>
+      </w:pPr>
+      <w:r>
+        <w:rPr>
+          <w:lang w:val="en-US"/>
+        </w:rPr>
+        <w:t>Analysis: The design employs a clear visual hierarchy, emphasizing essential elements on each page. Users are guided seamlessly through the application, with important features and information prioritized for quick access and understanding.</w:t>
+      </w:r>
+    </w:p>
+    <w:p>
+      <w:pPr>
+        <w:rPr>
+          <w:lang w:val="en-US"/>
+        </w:rPr>
+      </w:pPr>
+    </w:p>
+    <w:p>
+      <w:pPr>
+        <w:rPr>
+          <w:b/>
+          <w:bCs/>
+          <w:lang w:val="en-US"/>
+        </w:rPr>
+      </w:pPr>
+      <w:r>
+        <w:rPr>
+          <w:b/>
+          <w:bCs/>
+          <w:lang w:val="en-US"/>
+        </w:rPr>
+        <w:lastRenderedPageBreak/>
+        <w:t>Dashboard Design:</w:t>
+      </w:r>
+    </w:p>
+    <w:p>
+      <w:pPr>
+        <w:rPr>
+          <w:lang w:val="en-US"/>
+        </w:rPr>
+      </w:pPr>
+    </w:p>
+    <w:p>
+      <w:pPr>
+        <w:rPr>
+          <w:lang w:val="en-US"/>
+        </w:rPr>
+      </w:pPr>
+      <w:r>
+        <w:rPr>
+          <w:lang w:val="en-US"/>
+        </w:rPr>
+        <w:t>Analysis: The dashboard serves as a centralized hub for critical information. Its design balances aesthetics with functionality, providing managers with at-a-glance insights into player databases, predictions, and statistics. Interactive elements invite exploration without overwhelming the user.</w:t>
+      </w:r>
+    </w:p>
+    <w:p>
+      <w:pPr>
+        <w:rPr>
+          <w:b/>
+          <w:bCs/>
+          <w:lang w:val="en-US"/>
+        </w:rPr>
+      </w:pPr>
+      <w:r>
+        <w:rPr>
+          <w:b/>
+          <w:bCs/>
+          <w:lang w:val="en-US"/>
+        </w:rPr>
+        <w:t>Predictive Model Integration:</w:t>
+      </w:r>
+    </w:p>
+    <w:p>
+      <w:pPr>
+        <w:rPr>
+          <w:lang w:val="en-US"/>
+        </w:rPr>
+      </w:pPr>
+    </w:p>
+    <w:p>
+      <w:pPr>
+        <w:rPr>
+          <w:lang w:val="en-US"/>
+        </w:rPr>
+      </w:pPr>
+      <w:r>
+        <w:rPr>
+          <w:lang w:val="en-US"/>
+        </w:rPr>
+        <w:t>Analysis: The seamless integration of machine learning models into the Administration section enhances the application's functionality. The design ensures that users can input data effortlessly and receive real-time predictions in a visually digestible format, fostering trust in the predictive analytics.</w:t>
+      </w:r>
+    </w:p>
+    <w:p>
+      <w:pPr>
+        <w:rPr>
+          <w:b/>
+          <w:bCs/>
+          <w:lang w:val="en-US"/>
+        </w:rPr>
+      </w:pPr>
+      <w:r>
+        <w:rPr>
+          <w:b/>
+          <w:bCs/>
+          <w:lang w:val="en-US"/>
+        </w:rPr>
+        <w:t>Player Detail Pages:</w:t>
+      </w:r>
+    </w:p>
+    <w:p>
+      <w:pPr>
+        <w:rPr>
+          <w:lang w:val="en-US"/>
+        </w:rPr>
+      </w:pPr>
+    </w:p>
+    <w:p>
+      <w:pPr>
+        <w:rPr>
+          <w:lang w:val="en-US"/>
+        </w:rPr>
+      </w:pPr>
+      <w:r>
+        <w:rPr>
+          <w:lang w:val="en-US"/>
+        </w:rPr>
+        <w:t>Analysis: The design of individual player detail pages strikes a balance between depth and clarity. Attributes are presented in a visually appealing manner, and the customizable views empower managers to focus on the metrics most relevant to their decision-making.</w:t>
+      </w:r>
+    </w:p>
+    <w:p>
+      <w:pPr>
+        <w:rPr>
+          <w:lang w:val="en-US"/>
+        </w:rPr>
+      </w:pPr>
+      <w:r>
+        <w:rPr>
+          <w:b/>
+          <w:bCs/>
+          <w:lang w:val="en-US"/>
+        </w:rPr>
+        <w:t>Consistent Branding:</w:t>
+      </w:r>
+    </w:p>
+    <w:p>
+      <w:pPr>
+        <w:rPr>
+          <w:lang w:val="en-US"/>
+        </w:rPr>
+      </w:pPr>
+    </w:p>
+    <w:p>
+      <w:pPr>
+        <w:rPr>
+          <w:lang w:val="en-US"/>
+        </w:rPr>
+      </w:pPr>
+      <w:r>
+        <w:rPr>
+          <w:lang w:val="en-US"/>
+        </w:rPr>
+        <w:t>Analysis: The application maintains consistent branding elements throughout, fostering a sense of cohesion and professionalism. Consistency in color schemes, typography, and iconography contributes to a unified and recognizable brand identity.</w:t>
+      </w:r>
+    </w:p>
+    <w:p>
+      <w:pPr>
+        <w:rPr>
+          <w:b/>
+          <w:bCs/>
+          <w:lang w:val="en-US"/>
+        </w:rPr>
+      </w:pPr>
+      <w:r>
+        <w:rPr>
+          <w:b/>
+          <w:bCs/>
+          <w:lang w:val="en-US"/>
+        </w:rPr>
+        <w:t>Responsive Design:</w:t>
+      </w:r>
+    </w:p>
+    <w:p>
+      <w:pPr>
+        <w:rPr>
+          <w:lang w:val="en-US"/>
+        </w:rPr>
+      </w:pPr>
+    </w:p>
+    <w:p>
+      <w:pPr>
+        <w:rPr>
+          <w:lang w:val="en-US"/>
+        </w:rPr>
+      </w:pPr>
+      <w:r>
+        <w:rPr>
+          <w:lang w:val="en-US"/>
+        </w:rPr>
+        <w:t>Analysis: The design is responsive, adapting seamlessly to various devices and screen sizes. This responsiveness ensures a consistent and enjoyable user experience across desktops, tablets, and mobile devices.</w:t>
+      </w:r>
+    </w:p>
+    <w:p>
+      <w:pPr>
+        <w:rPr>
+          <w:lang w:val="en-US"/>
+        </w:rPr>
+      </w:pPr>
+    </w:p>
+    <w:p>
+      <w:pPr>
+        <w:rPr>
+          <w:lang w:val="en-US"/>
+        </w:rPr>
+      </w:pPr>
+    </w:p>
+    <w:p>
+      <w:pPr>
+        <w:rPr>
+          <w:lang w:val="en-US"/>
+        </w:rPr>
+      </w:pPr>
+    </w:p>
+    <w:p>
+      <w:pPr>
+        <w:rPr>
+          <w:b/>
+          <w:bCs/>
+          <w:lang w:val="en-US"/>
+        </w:rPr>
+      </w:pPr>
+      <w:r>
+        <w:rPr>
+          <w:b/>
+          <w:bCs/>
+          <w:lang w:val="en-US"/>
+        </w:rPr>
+        <w:t>Data Visualization:</w:t>
+      </w:r>
+    </w:p>
+    <w:p>
+      <w:pPr>
+        <w:rPr>
+          <w:lang w:val="en-US"/>
+        </w:rPr>
+      </w:pPr>
+    </w:p>
+    <w:p>
+      <w:pPr>
+        <w:rPr>
+          <w:lang w:val="en-US"/>
+        </w:rPr>
+      </w:pPr>
+      <w:r>
+        <w:rPr>
+          <w:lang w:val="en-US"/>
+        </w:rPr>
+        <w:t>Analysis: The application leverages effective data visualization techniques. Graphs, charts, and interactive visualizations in the Statistics section enhance the presentation of player positions and statistics, making complex data more digestible for managers.</w:t>
+      </w:r>
+    </w:p>
+    <w:p>
+      <w:pPr>
+        <w:rPr>
+          <w:b/>
+          <w:bCs/>
+          <w:lang w:val="en-US"/>
+        </w:rPr>
+      </w:pPr>
+      <w:r>
+        <w:rPr>
+          <w:b/>
+          <w:bCs/>
+          <w:lang w:val="en-US"/>
+        </w:rPr>
+        <w:t>Feedback Mechanism:</w:t>
+      </w:r>
+    </w:p>
+    <w:p>
+      <w:pPr>
+        <w:rPr>
+          <w:lang w:val="en-US"/>
+        </w:rPr>
+      </w:pPr>
+    </w:p>
+    <w:p>
+      <w:pPr>
+        <w:rPr>
+          <w:lang w:val="en-US"/>
+        </w:rPr>
+      </w:pPr>
+      <w:r>
+        <w:rPr>
+          <w:lang w:val="en-US"/>
+        </w:rPr>
+        <w:t>Analysis: The inclusion of a feedback mechanism underscores a commitment to continuous improvement. The design encourages users to provide insights and suggestions, fostering a collaborative environment for refining the application based on user feedback.</w:t>
+      </w:r>
+    </w:p>
+    <w:p>
+      <w:pPr>
+        <w:rPr>
+          <w:b/>
+          <w:bCs/>
+          <w:lang w:val="en-US"/>
+        </w:rPr>
+      </w:pPr>
+      <w:r>
+        <w:rPr>
+          <w:b/>
+          <w:bCs/>
+          <w:lang w:val="en-US"/>
+        </w:rPr>
+        <w:t>Security Integration:</w:t>
+      </w:r>
+    </w:p>
+    <w:p>
+      <w:pPr>
+        <w:rPr>
+          <w:lang w:val="en-US"/>
+        </w:rPr>
+      </w:pPr>
+    </w:p>
+    <w:p>
+      <w:pPr>
+        <w:rPr>
+          <w:lang w:val="en-US"/>
+        </w:rPr>
+      </w:pPr>
+      <w:r>
+        <w:rPr>
+          <w:lang w:val="en-US"/>
+        </w:rPr>
+        <w:t>Analysis: Security considerations are seamlessly integrated into the design. Encryption protocols, secure authentication mechanisms, and access controls are implemented without compromising the user experience, ensuring data privacy and user confidence.</w:t>
+      </w:r>
+    </w:p>
+    <w:p>
+      <w:pPr>
+        <w:rPr>
+          <w:b/>
+          <w:bCs/>
+          <w:lang w:val="en-US"/>
+        </w:rPr>
+      </w:pPr>
+      <w:r>
+        <w:rPr>
+          <w:b/>
+          <w:bCs/>
+          <w:lang w:val="en-US"/>
+        </w:rPr>
+        <w:t>Customization Features:</w:t>
+      </w:r>
+    </w:p>
+    <w:p>
+      <w:pPr>
+        <w:rPr>
+          <w:lang w:val="en-US"/>
+        </w:rPr>
+      </w:pPr>
+      <w:r>
+        <w:rPr>
+          <w:lang w:val="en-US"/>
+        </w:rPr>
+        <w:t>Analysis: The design's inclusion of customization features in the dashboard and player detail views enhances user personalization. Managers can tailor their interface to align with their preferences, promoting a sense of ownership and flexibility.</w:t>
+      </w:r>
+    </w:p>
+    <w:p>
+      <w:pPr>
+        <w:rPr>
+          <w:b/>
+          <w:bCs/>
+          <w:lang w:val="en-US"/>
+        </w:rPr>
+      </w:pPr>
+      <w:r>
+        <w:rPr>
+          <w:b/>
+          <w:bCs/>
+          <w:lang w:val="en-US"/>
+        </w:rPr>
+        <w:t>Documentation and Support Integration:</w:t>
+      </w:r>
+    </w:p>
+    <w:p>
+      <w:pPr>
+        <w:rPr>
+          <w:lang w:val="en-US"/>
+        </w:rPr>
+      </w:pPr>
+      <w:r>
+        <w:rPr>
+          <w:lang w:val="en-US"/>
+        </w:rPr>
+        <w:t>Analysis: The design incorporates links to comprehensive documentation and support channels. This integration ensures that users have access to resources that aid in understanding the application and resolving any issues they may encounter.</w:t>
+      </w:r>
+    </w:p>
+    <w:p>
+      <w:pPr>
+        <w:rPr>
+          <w:lang w:val="en-US"/>
+        </w:rPr>
+      </w:pPr>
+      <w:r>
+        <w:rPr>
+          <w:lang w:val="en-US"/>
+        </w:rPr>
+        <w:t>In conclusion, the design analysis reveals a thoughtful and intentional approach to creating a football management application that not only meets the functional requirements but also excels in usability, aesthetics, and overall user satisfaction.</w:t>
+      </w:r>
+    </w:p>
+    <w:p>
+      <w:pPr>
+        <w:pStyle w:val="Heading1"/>
+        <w:numPr>
+          <w:ilvl w:val="0"/>
+          <w:numId w:val="5"/>
+        </w:numPr>
+        <w:rPr>
+          <w:lang w:val="en-US"/>
+        </w:rPr>
+      </w:pPr>
+      <w:r>
+        <w:rPr>
+          <w:lang w:val="en-US"/>
+        </w:rPr>
+        <w:lastRenderedPageBreak/>
+        <w:t>Conclusion</w:t>
+      </w:r>
+    </w:p>
+    <w:p>
+      <w:pPr>
+        <w:rPr>
+          <w:lang w:val="en-US"/>
+        </w:rPr>
+      </w:pPr>
+    </w:p>
+    <w:p>
+      <w:pPr>
+        <w:rPr>
+          <w:lang w:val="en-US"/>
+        </w:rPr>
+      </w:pPr>
+      <w:r>
+        <w:rPr>
+          <w:lang w:val="en-US"/>
+        </w:rPr>
+        <w:t>In the dynamic realm of football management, our application stands as a testament to the harmonious fusion of traditional expertise and cutting-edge technology. With a meticulously designed user interface, seamless navigation, and the integration of powerful machine learning models, our platform empowers football club managers with unparalleled tools for strategic decision-making.</w:t>
+      </w:r>
+    </w:p>
+    <w:p>
+      <w:pPr>
+        <w:rPr>
+          <w:lang w:val="en-US"/>
+        </w:rPr>
+      </w:pPr>
+    </w:p>
+    <w:p>
+      <w:pPr>
+        <w:rPr>
+          <w:lang w:val="en-US"/>
+        </w:rPr>
+      </w:pPr>
+      <w:r>
+        <w:rPr>
+          <w:lang w:val="en-US"/>
+        </w:rPr>
+        <w:t>Through the user-centric design, we have created an environment where managers can effortlessly explore player databases, delve into detailed player attributes, and receive real-time predictions on player pricing and optimal positions. The interface strikes a balance between sophistication and simplicity, ensuring accessibility for users of varying technical backgrounds.</w:t>
+      </w:r>
+    </w:p>
+    <w:p>
+      <w:pPr>
+        <w:rPr>
+          <w:lang w:val="en-US"/>
+        </w:rPr>
+      </w:pPr>
+    </w:p>
+    <w:p>
+      <w:pPr>
+        <w:rPr>
+          <w:lang w:val="en-US"/>
+        </w:rPr>
+      </w:pPr>
+      <w:r>
+        <w:rPr>
+          <w:lang w:val="en-US"/>
+        </w:rPr>
+        <w:t>The predictive analytics embedded within the Administration section mark a paradigm shift in player valuation and position optimization. By leveraging advanced machine learning models, our application not only anticipates player values but also recommends strategic positions based on a nuanced understanding of individual player attributes.</w:t>
+      </w:r>
+    </w:p>
+    <w:p>
+      <w:pPr>
+        <w:rPr>
+          <w:lang w:val="en-US"/>
+        </w:rPr>
+      </w:pPr>
+    </w:p>
+    <w:p>
+      <w:pPr>
+        <w:rPr>
+          <w:lang w:val="en-US"/>
+        </w:rPr>
+      </w:pPr>
+      <w:r>
+        <w:rPr>
+          <w:lang w:val="en-US"/>
+        </w:rPr>
+        <w:t xml:space="preserve">The commitment to non-functional requirements, including performance, scalability, security, and usability, ensures that our application transcends mere functionality. It promises reliability, data privacy, and </w:t>
+      </w:r>
+      <w:proofErr w:type="gramStart"/>
+      <w:r>
+        <w:rPr>
+          <w:lang w:val="en-US"/>
+        </w:rPr>
+        <w:t>a seamless</w:t>
+      </w:r>
+      <w:proofErr w:type="gramEnd"/>
+      <w:r>
+        <w:rPr>
+          <w:lang w:val="en-US"/>
+        </w:rPr>
+        <w:t xml:space="preserve"> user experience, positioning it as a reliable companion in the fast-paced and competitive world of football management.</w:t>
+      </w:r>
+    </w:p>
+    <w:p>
+      <w:pPr>
+        <w:rPr>
+          <w:lang w:val="en-US"/>
+        </w:rPr>
+      </w:pPr>
+    </w:p>
+    <w:p>
+      <w:pPr>
+        <w:rPr>
+          <w:lang w:val="en-US"/>
+        </w:rPr>
+      </w:pPr>
+      <w:r>
+        <w:rPr>
+          <w:lang w:val="en-US"/>
+        </w:rPr>
+        <w:t xml:space="preserve">As we conclude this journey of innovation, we envision our application as a catalyst for transformative decision-making, fostering a new era where technology and tradition converge for the success of football clubs. With a user-friendly interface, powerful predictive models, and a commitment to continuous improvement, </w:t>
+      </w:r>
+      <w:r>
+        <w:rPr>
+          <w:lang w:val="en-US"/>
+        </w:rPr>
+        <w:t>our football management application is poised to redefine excellence in the field.</w:t>
+      </w:r>
+    </w:p>
+    <w:p>
+      <w:pPr>
+        <w:rPr>
+          <w:lang w:val="en-US"/>
+        </w:rPr>
+      </w:pPr>
+    </w:p>
+    <w:p>
+      <w:pPr>
+        <w:rPr>
+          <w:lang w:val="en-US"/>
+        </w:rPr>
+      </w:pPr>
+      <w:r>
+        <w:rPr>
+          <w:lang w:val="en-US"/>
+        </w:rPr>
+        <w:t>In the ever-evolving landscape of football, our platform is not just a tool; it is a strategic companion, offering insights that go beyond the surface and empowering managers to make decisions that propel their teams to victory. This application is not merely a solution; it is a testament to the seamless integration of experience, creativity, and technology in the pursuit of excellence in football management.</w:t>
+      </w:r>
+    </w:p>
+    <w:p>
+      <w:pPr>
+        <w:rPr>
+          <w:lang w:val="en-US"/>
+        </w:rPr>
+      </w:pPr>
+    </w:p>
+    <w:p>
+      <w:pPr>
+        <w:pStyle w:val="Heading1"/>
+        <w:numPr>
+          <w:ilvl w:val="0"/>
+          <w:numId w:val="5"/>
+        </w:numPr>
+        <w:rPr>
+          <w:lang w:val="en-US"/>
+        </w:rPr>
+      </w:pPr>
+      <w:r>
+        <w:rPr>
+          <w:lang w:val="en-US"/>
+        </w:rPr>
+        <w:t>Sources</w:t>
+      </w:r>
+    </w:p>
+    <w:p>
+      <w:pPr>
+        <w:rPr>
+          <w:lang w:val="en-US"/>
+        </w:rPr>
+      </w:pPr>
+    </w:p>
+    <w:p>
+      <w:pPr>
+        <w:rPr>
+          <w:lang w:val="en-US"/>
+        </w:rPr>
+      </w:pPr>
+      <w:r>
+        <w:rPr>
+          <w:lang w:val="en-US"/>
+        </w:rPr>
+        <w:t>The development of our football management application is rooted in a comprehensive exploration of diverse domains, integrating insights from both technological and football management disciplines. The following sources have played a pivotal role in shaping the foundations and innovations within our project:</w:t>
+      </w:r>
+    </w:p>
+    <w:p>
+      <w:pPr>
+        <w:rPr>
+          <w:lang w:val="en-US"/>
+        </w:rPr>
+      </w:pPr>
+    </w:p>
+    <w:p>
+      <w:pPr>
+        <w:rPr>
+          <w:b/>
+          <w:bCs/>
+          <w:lang w:val="en-US"/>
+        </w:rPr>
+      </w:pPr>
+      <w:r>
+        <w:rPr>
+          <w:b/>
+          <w:bCs/>
+          <w:lang w:val="en-US"/>
+        </w:rPr>
+        <w:t>Data Sets from FIFA 2020:</w:t>
+      </w:r>
+    </w:p>
+    <w:p>
+      <w:pPr>
+        <w:rPr>
+          <w:lang w:val="en-US"/>
+        </w:rPr>
+      </w:pPr>
+    </w:p>
+    <w:p>
+      <w:pPr>
+        <w:rPr>
+          <w:lang w:val="en-US"/>
+        </w:rPr>
+      </w:pPr>
+      <w:r>
+        <w:rPr>
+          <w:lang w:val="en-US"/>
+        </w:rPr>
+        <w:t>The core player data, including attributes such as pace, shooting, passing, etc., is sourced from the FIFA 2020 dataset. This dataset serves as a robust foundation for player profiles and statistical analyses.</w:t>
+      </w:r>
+    </w:p>
+    <w:p>
+      <w:pPr>
+        <w:rPr>
+          <w:b/>
+          <w:bCs/>
+          <w:lang w:val="en-US"/>
+        </w:rPr>
+      </w:pPr>
+      <w:r>
+        <w:rPr>
+          <w:b/>
+          <w:bCs/>
+          <w:lang w:val="en-US"/>
+        </w:rPr>
+        <w:t>Machine Learning Libraries and Frameworks:</w:t>
+      </w:r>
+    </w:p>
+    <w:p>
+      <w:pPr>
+        <w:rPr>
+          <w:lang w:val="en-US"/>
+        </w:rPr>
+      </w:pPr>
+    </w:p>
+    <w:p>
+      <w:pPr>
+        <w:rPr>
+          <w:lang w:val="en-US"/>
+        </w:rPr>
+      </w:pPr>
+      <w:r>
+        <w:rPr>
+          <w:lang w:val="en-US"/>
+        </w:rPr>
+        <w:t>Leveraging the power of machine learning, we draw upon well-established libraries and frameworks such as TensorFlow and scikit-learn. These resources provide the infrastructure for developing and implementing predictive models for player valuation and optimal positions.</w:t>
+      </w:r>
+    </w:p>
+    <w:p>
+      <w:pPr>
+        <w:rPr>
+          <w:b/>
+          <w:bCs/>
+          <w:lang w:val="en-US"/>
+        </w:rPr>
+      </w:pPr>
+      <w:r>
+        <w:rPr>
+          <w:b/>
+          <w:bCs/>
+          <w:lang w:val="en-US"/>
+        </w:rPr>
+        <w:t>UI/UX Design Principles:</w:t>
+      </w:r>
+    </w:p>
+    <w:p>
+      <w:pPr>
+        <w:rPr>
+          <w:lang w:val="en-US"/>
+        </w:rPr>
+      </w:pPr>
+    </w:p>
+    <w:p>
+      <w:pPr>
+        <w:rPr>
+          <w:lang w:val="en-US"/>
+        </w:rPr>
+      </w:pPr>
+      <w:r>
+        <w:rPr>
+          <w:lang w:val="en-US"/>
+        </w:rPr>
+        <w:t xml:space="preserve">The principles of user interface (UI) and user experience (UX) design have been instrumental in creating an intuitive and visually appealing </w:t>
+      </w:r>
+      <w:r>
+        <w:rPr>
+          <w:lang w:val="en-US"/>
+        </w:rPr>
+        <w:lastRenderedPageBreak/>
+        <w:t>application. References from authoritative sources like Nielsen Norman Group and Smashing Magazine have guided the design process, ensuring a user-centric approach.</w:t>
+      </w:r>
+    </w:p>
+    <w:p>
+      <w:pPr>
+        <w:rPr>
+          <w:b/>
+          <w:bCs/>
+          <w:lang w:val="en-US"/>
+        </w:rPr>
+      </w:pPr>
+      <w:r>
+        <w:rPr>
+          <w:b/>
+          <w:bCs/>
+          <w:lang w:val="en-US"/>
+        </w:rPr>
+        <w:t>Football Management Best Practices:</w:t>
+      </w:r>
+    </w:p>
+    <w:p>
+      <w:pPr>
+        <w:rPr>
+          <w:lang w:val="en-US"/>
+        </w:rPr>
+      </w:pPr>
+    </w:p>
+    <w:p>
+      <w:pPr>
+        <w:rPr>
+          <w:lang w:val="en-US"/>
+        </w:rPr>
+      </w:pPr>
+      <w:r>
+        <w:rPr>
+          <w:lang w:val="en-US"/>
+        </w:rPr>
+        <w:t>Insights from renowned football management experts, coaching methodologies, and strategic approaches have influenced the design of our application. Works from authors such as Sir Alex Ferguson, Pep Guardiola, and Johan Cruyff have inspired features related to player analysis and tactical decision-making.</w:t>
+      </w:r>
+    </w:p>
+    <w:p>
+      <w:pPr>
+        <w:rPr>
+          <w:b/>
+          <w:bCs/>
+          <w:lang w:val="en-US"/>
+        </w:rPr>
+      </w:pPr>
+      <w:r>
+        <w:rPr>
+          <w:b/>
+          <w:bCs/>
+          <w:lang w:val="en-US"/>
+        </w:rPr>
+        <w:t>Research Papers on Predictive Analytics in Football:</w:t>
+      </w:r>
+    </w:p>
+    <w:p>
+      <w:pPr>
+        <w:rPr>
+          <w:lang w:val="en-US"/>
+        </w:rPr>
+      </w:pPr>
+    </w:p>
+    <w:p>
+      <w:pPr>
+        <w:rPr>
+          <w:lang w:val="en-US"/>
+        </w:rPr>
+      </w:pPr>
+      <w:r>
+        <w:rPr>
+          <w:lang w:val="en-US"/>
+        </w:rPr>
+        <w:t>Academic papers on predictive analytics in football, sourced from journals and conferences, have guided the development of our predictive models. These papers contribute to the understanding of machine learning applications in the context of player valuation and position optimization.</w:t>
+      </w:r>
+    </w:p>
+    <w:p>
+      <w:pPr>
+        <w:rPr>
+          <w:b/>
+          <w:bCs/>
+          <w:lang w:val="en-US"/>
+        </w:rPr>
+      </w:pPr>
+      <w:r>
+        <w:rPr>
+          <w:b/>
+          <w:bCs/>
+          <w:lang w:val="en-US"/>
+        </w:rPr>
+        <w:t>Documentation and Tutorials for Web Development:</w:t>
+      </w:r>
+    </w:p>
+    <w:p>
+      <w:pPr>
+        <w:rPr>
+          <w:lang w:val="en-US"/>
+        </w:rPr>
+      </w:pPr>
+    </w:p>
+    <w:p>
+      <w:pPr>
+        <w:rPr>
+          <w:lang w:val="en-US"/>
+        </w:rPr>
+      </w:pPr>
+      <w:r>
+        <w:rPr>
+          <w:lang w:val="en-US"/>
+        </w:rPr>
+        <w:t>Documentation from web development platforms such as MDN Web Docs and tutorials from platforms like W3Schools have served as valuable references during the implementation of frontend and backend components. These resources uphold coding standards and best practices.</w:t>
+      </w:r>
+    </w:p>
+    <w:p>
+      <w:pPr>
+        <w:rPr>
+          <w:b/>
+          <w:bCs/>
+          <w:lang w:val="en-US"/>
+        </w:rPr>
+      </w:pPr>
+      <w:r>
+        <w:rPr>
+          <w:b/>
+          <w:bCs/>
+          <w:lang w:val="en-US"/>
+        </w:rPr>
+        <w:t>Security Standards and Guidelines:</w:t>
+      </w:r>
+    </w:p>
+    <w:p>
+      <w:pPr>
+        <w:rPr>
+          <w:lang w:val="en-US"/>
+        </w:rPr>
+      </w:pPr>
+    </w:p>
+    <w:p>
+      <w:pPr>
+        <w:rPr>
+          <w:lang w:val="en-US"/>
+        </w:rPr>
+      </w:pPr>
+      <w:r>
+        <w:rPr>
+          <w:lang w:val="en-US"/>
+        </w:rPr>
+        <w:t>The design and implementation of security features within our application adhere to industry-standard practices. Guidelines from OWASP (Open Web Application Security Project) and security documentation from frameworks like Django have influenced our security measures.</w:t>
+      </w:r>
+    </w:p>
+    <w:p>
+      <w:pPr>
+        <w:rPr>
+          <w:b/>
+          <w:bCs/>
+          <w:lang w:val="en-US"/>
+        </w:rPr>
+      </w:pPr>
+      <w:r>
+        <w:rPr>
+          <w:b/>
+          <w:bCs/>
+          <w:lang w:val="en-US"/>
+        </w:rPr>
+        <w:t>Feedback from User Testing Sessions:</w:t>
+      </w:r>
+    </w:p>
+    <w:p>
+      <w:pPr>
+        <w:rPr>
+          <w:lang w:val="en-US"/>
+        </w:rPr>
+      </w:pPr>
+    </w:p>
+    <w:p>
+      <w:pPr>
+        <w:rPr>
+          <w:lang w:val="en-US"/>
+        </w:rPr>
+      </w:pPr>
+      <w:r>
+        <w:rPr>
+          <w:lang w:val="en-US"/>
+        </w:rPr>
+        <w:t>Iterative user testing sessions with football club managers and stakeholders have been integral to refining the application. Direct feedback from end-users provides valuable insights into usability, functionality, and areas for improvement.</w:t>
+      </w:r>
+    </w:p>
+    <w:p>
+      <w:pPr>
+        <w:rPr>
+          <w:b/>
+          <w:bCs/>
+          <w:lang w:val="en-US"/>
+        </w:rPr>
+      </w:pPr>
+      <w:r>
+        <w:rPr>
+          <w:b/>
+          <w:bCs/>
+          <w:lang w:val="en-US"/>
+        </w:rPr>
+        <w:t>Open-Source</w:t>
+      </w:r>
+      <w:r>
+        <w:rPr>
+          <w:b/>
+          <w:bCs/>
+          <w:lang w:val="en-US"/>
+        </w:rPr>
+        <w:t xml:space="preserve"> Community Contributions:</w:t>
+      </w:r>
+    </w:p>
+    <w:p>
+      <w:pPr>
+        <w:rPr>
+          <w:lang w:val="en-US"/>
+        </w:rPr>
+      </w:pPr>
+    </w:p>
+    <w:p>
+      <w:pPr>
+        <w:rPr>
+          <w:lang w:val="en-US"/>
+        </w:rPr>
+      </w:pPr>
+      <w:r>
+        <w:rPr>
+          <w:lang w:val="en-US"/>
+        </w:rPr>
+        <w:t>Contributions from the open-source community, including forums like GitHub and Stack Overflow, have been invaluable in addressing technical challenges and enhancing code quality. The collaborative nature of the open-source community has fostered a culture of continuous improvement.</w:t>
+      </w:r>
+    </w:p>
+    <w:p>
+      <w:pPr>
+        <w:rPr>
+          <w:b/>
+          <w:bCs/>
+          <w:lang w:val="en-US"/>
+        </w:rPr>
+      </w:pPr>
+      <w:r>
+        <w:rPr>
+          <w:b/>
+          <w:bCs/>
+          <w:lang w:val="en-US"/>
+        </w:rPr>
+        <w:t>Documentation for Continuous Integration/Continuous Deployment (CI/CD):</w:t>
+      </w:r>
+    </w:p>
+    <w:p>
+      <w:pPr>
+        <w:rPr>
+          <w:lang w:val="en-US"/>
+        </w:rPr>
+      </w:pPr>
+    </w:p>
+    <w:p>
+      <w:pPr>
+        <w:rPr>
+          <w:lang w:val="en-US"/>
+        </w:rPr>
+      </w:pPr>
+      <w:r>
+        <w:rPr>
+          <w:lang w:val="en-US"/>
+        </w:rPr>
+        <w:t>CI/CD practices, crucial for maintaining a robust development pipeline, have been guided by documentation from platforms like Jenkins and GitLab CI. These resources ensure a streamlined and efficient development lifecycle.</w:t>
+      </w:r>
+    </w:p>
+    <w:p>
+      <w:pPr>
+        <w:rPr>
+          <w:b/>
+          <w:bCs/>
+          <w:lang w:val="en-US"/>
+        </w:rPr>
+      </w:pPr>
+      <w:r>
+        <w:rPr>
+          <w:b/>
+          <w:bCs/>
+          <w:lang w:val="en-US"/>
+        </w:rPr>
+        <w:t>Legal and Ethical Guidelines for Data Handling:</w:t>
+      </w:r>
+    </w:p>
+    <w:p>
+      <w:pPr>
+        <w:rPr>
+          <w:lang w:val="en-US"/>
+        </w:rPr>
+      </w:pPr>
+    </w:p>
+    <w:p>
+      <w:pPr>
+        <w:rPr>
+          <w:lang w:val="en-US"/>
+        </w:rPr>
+      </w:pPr>
+      <w:r>
+        <w:rPr>
+          <w:lang w:val="en-US"/>
+        </w:rPr>
+        <w:t>Adherence to legal and ethical standards in data handling is a priority. Guidelines from data protection authorities and ethical considerations from institutions such as the Data Ethics Commission contribute to our commitment to user privacy and data security.</w:t>
+      </w:r>
+    </w:p>
+    <w:p>
+      <w:pPr>
+        <w:rPr>
+          <w:lang w:val="en-US"/>
+        </w:rPr>
+      </w:pPr>
+      <w:r>
+        <w:rPr>
+          <w:lang w:val="en-US"/>
+        </w:rPr>
+        <w:t>The synthesis of insights from these sources has shaped the development and refinement of our football management application, ensuring a holistic and well-informed approach that aligns with both technological advancements and the intricacies of football management.</w:t>
+      </w:r>
+    </w:p>
     <w:sectPr>
       <w:type w:val="continuous"/>
       <w:pgSz w:w="11906" w:h="16838"/>
       <w:pgMar w:top="1417" w:right="1417" w:bottom="1417" w:left="1417" w:header="708" w:footer="708" w:gutter="0"/>
-      <w:cols w:space="709"/>
+      <w:cols w:num="2" w:space="709"/>
       <w:docGrid w:linePitch="360"/>
     </w:sectPr>
   </w:body>

</xml_diff>